<commit_message>
start up front end
</commit_message>
<xml_diff>
--- a/docs/cafe-management.docx
+++ b/docs/cafe-management.docx
@@ -248,6 +248,7 @@
         </w:rPr>
         <w:t xml:space="preserve">2: Install </w:t>
       </w:r>
+      <w:proofErr w:type="gramStart"/>
       <w:r>
         <w:rPr>
           <w:b/>
@@ -264,7 +265,17 @@
           <w:sz w:val="28"/>
           <w:szCs w:val="28"/>
         </w:rPr>
-        <w:t xml:space="preserve">,  MYSQL, </w:t>
+        <w:t>,  MYSQL</w:t>
+      </w:r>
+      <w:proofErr w:type="gramEnd"/>
+      <w:r>
+        <w:rPr>
+          <w:b/>
+          <w:bCs/>
+          <w:sz w:val="28"/>
+          <w:szCs w:val="28"/>
+        </w:rPr>
+        <w:t xml:space="preserve">, </w:t>
       </w:r>
       <w:proofErr w:type="spellStart"/>
       <w:r>
@@ -610,7 +621,17 @@
           <w:sz w:val="28"/>
           <w:szCs w:val="28"/>
         </w:rPr>
-        <w:t>“start”:</w:t>
+        <w:t>“start”</w:t>
+      </w:r>
+      <w:proofErr w:type="gramStart"/>
+      <w:r>
+        <w:rPr>
+          <w:b/>
+          <w:bCs/>
+          <w:sz w:val="28"/>
+          <w:szCs w:val="28"/>
+        </w:rPr>
+        <w:t>:</w:t>
       </w:r>
       <w:r>
         <w:rPr>
@@ -641,6 +662,7 @@
         <w:t>nodemon</w:t>
       </w:r>
       <w:proofErr w:type="spellEnd"/>
+      <w:proofErr w:type="gramEnd"/>
       <w:r>
         <w:rPr>
           <w:b/>
@@ -901,7 +923,23 @@
           <w:sz w:val="28"/>
           <w:szCs w:val="28"/>
         </w:rPr>
-        <w:t>’).config();</w:t>
+        <w:t>’).</w:t>
+      </w:r>
+      <w:proofErr w:type="gramStart"/>
+      <w:r>
+        <w:rPr>
+          <w:sz w:val="28"/>
+          <w:szCs w:val="28"/>
+        </w:rPr>
+        <w:t>config(</w:t>
+      </w:r>
+      <w:proofErr w:type="gramEnd"/>
+      <w:r>
+        <w:rPr>
+          <w:sz w:val="28"/>
+          <w:szCs w:val="28"/>
+        </w:rPr>
+        <w:t>);</w:t>
       </w:r>
     </w:p>
     <w:p>
@@ -1069,7 +1107,23 @@
           <w:sz w:val="28"/>
           <w:szCs w:val="28"/>
         </w:rPr>
-        <w:t>(‘./index’);</w:t>
+        <w:t>(</w:t>
+      </w:r>
+      <w:proofErr w:type="gramStart"/>
+      <w:r>
+        <w:rPr>
+          <w:sz w:val="28"/>
+          <w:szCs w:val="28"/>
+        </w:rPr>
+        <w:t>‘./</w:t>
+      </w:r>
+      <w:proofErr w:type="gramEnd"/>
+      <w:r>
+        <w:rPr>
+          <w:sz w:val="28"/>
+          <w:szCs w:val="28"/>
+        </w:rPr>
+        <w:t>index’);</w:t>
       </w:r>
     </w:p>
     <w:p>
@@ -1103,6 +1157,7 @@
         <w:t xml:space="preserve">const server = </w:t>
       </w:r>
       <w:proofErr w:type="spellStart"/>
+      <w:proofErr w:type="gramStart"/>
       <w:r>
         <w:rPr>
           <w:sz w:val="28"/>
@@ -1111,6 +1166,7 @@
         <w:t>http.createServer</w:t>
       </w:r>
       <w:proofErr w:type="spellEnd"/>
+      <w:proofErr w:type="gramEnd"/>
       <w:r>
         <w:rPr>
           <w:sz w:val="28"/>
@@ -1151,14 +1207,25 @@
         </w:rPr>
         <w:t xml:space="preserve">5: Run server with </w:t>
       </w:r>
-      <w:r>
-        <w:rPr>
-          <w:b/>
-          <w:bCs/>
-          <w:sz w:val="28"/>
-          <w:szCs w:val="28"/>
-        </w:rPr>
-        <w:t>listen():</w:t>
+      <w:proofErr w:type="gramStart"/>
+      <w:r>
+        <w:rPr>
+          <w:b/>
+          <w:bCs/>
+          <w:sz w:val="28"/>
+          <w:szCs w:val="28"/>
+        </w:rPr>
+        <w:t>listen(</w:t>
+      </w:r>
+      <w:proofErr w:type="gramEnd"/>
+      <w:r>
+        <w:rPr>
+          <w:b/>
+          <w:bCs/>
+          <w:sz w:val="28"/>
+          <w:szCs w:val="28"/>
+        </w:rPr>
+        <w:t>):</w:t>
       </w:r>
     </w:p>
     <w:p>
@@ -1176,6 +1243,7 @@
         <w:tab/>
       </w:r>
       <w:proofErr w:type="spellStart"/>
+      <w:proofErr w:type="gramStart"/>
       <w:r>
         <w:rPr>
           <w:sz w:val="28"/>
@@ -1184,6 +1252,7 @@
         <w:t>server.listen</w:t>
       </w:r>
       <w:proofErr w:type="spellEnd"/>
+      <w:proofErr w:type="gramEnd"/>
       <w:r>
         <w:rPr>
           <w:sz w:val="28"/>
@@ -1226,6 +1295,7 @@
         <w:t xml:space="preserve">//here </w:t>
       </w:r>
       <w:proofErr w:type="spellStart"/>
+      <w:proofErr w:type="gramStart"/>
       <w:r>
         <w:rPr>
           <w:b/>
@@ -1236,6 +1306,7 @@
         <w:t>env.PORT</w:t>
       </w:r>
       <w:proofErr w:type="spellEnd"/>
+      <w:proofErr w:type="gramEnd"/>
       <w:r>
         <w:rPr>
           <w:b/>
@@ -1483,7 +1554,23 @@
           <w:szCs w:val="28"/>
         </w:rPr>
         <w:tab/>
-        <w:t>const app = EXPRESS();</w:t>
+        <w:t xml:space="preserve">const app = </w:t>
+      </w:r>
+      <w:proofErr w:type="gramStart"/>
+      <w:r>
+        <w:rPr>
+          <w:sz w:val="28"/>
+          <w:szCs w:val="28"/>
+        </w:rPr>
+        <w:t>EXPRESS(</w:t>
+      </w:r>
+      <w:proofErr w:type="gramEnd"/>
+      <w:r>
+        <w:rPr>
+          <w:sz w:val="28"/>
+          <w:szCs w:val="28"/>
+        </w:rPr>
+        <w:t>);</w:t>
       </w:r>
     </w:p>
     <w:p>
@@ -1517,6 +1604,7 @@
         <w:t xml:space="preserve"> (</w:t>
       </w:r>
       <w:proofErr w:type="spellStart"/>
+      <w:proofErr w:type="gramStart"/>
       <w:r>
         <w:rPr>
           <w:sz w:val="28"/>
@@ -1530,7 +1618,15 @@
           <w:sz w:val="28"/>
           <w:szCs w:val="28"/>
         </w:rPr>
-        <w:t>());</w:t>
+        <w:t>(</w:t>
+      </w:r>
+      <w:proofErr w:type="gramEnd"/>
+      <w:r>
+        <w:rPr>
+          <w:sz w:val="28"/>
+          <w:szCs w:val="28"/>
+        </w:rPr>
+        <w:t>));</w:t>
       </w:r>
     </w:p>
     <w:p>
@@ -1549,6 +1645,7 @@
         <w:tab/>
       </w:r>
       <w:proofErr w:type="spellStart"/>
+      <w:proofErr w:type="gramStart"/>
       <w:r>
         <w:rPr>
           <w:sz w:val="28"/>
@@ -1565,6 +1662,7 @@
         <w:t>(</w:t>
       </w:r>
       <w:proofErr w:type="spellStart"/>
+      <w:proofErr w:type="gramEnd"/>
       <w:r>
         <w:rPr>
           <w:sz w:val="28"/>
@@ -1612,6 +1710,7 @@
         <w:t>(</w:t>
       </w:r>
       <w:proofErr w:type="spellStart"/>
+      <w:proofErr w:type="gramStart"/>
       <w:r>
         <w:rPr>
           <w:sz w:val="28"/>
@@ -1620,6 +1719,7 @@
         <w:t>express.json</w:t>
       </w:r>
       <w:proofErr w:type="spellEnd"/>
+      <w:proofErr w:type="gramEnd"/>
       <w:r>
         <w:rPr>
           <w:sz w:val="28"/>
@@ -1643,6 +1743,7 @@
         <w:tab/>
       </w:r>
       <w:proofErr w:type="spellStart"/>
+      <w:proofErr w:type="gramStart"/>
       <w:r>
         <w:rPr>
           <w:sz w:val="28"/>
@@ -1658,6 +1759,7 @@
         <w:t>s</w:t>
       </w:r>
       <w:proofErr w:type="spellEnd"/>
+      <w:proofErr w:type="gramEnd"/>
       <w:r>
         <w:rPr>
           <w:sz w:val="28"/>
@@ -1863,7 +1965,23 @@
           <w:sz w:val="28"/>
           <w:szCs w:val="28"/>
         </w:rPr>
-        <w:t>’).config();</w:t>
+        <w:t>’).</w:t>
+      </w:r>
+      <w:proofErr w:type="gramStart"/>
+      <w:r>
+        <w:rPr>
+          <w:sz w:val="28"/>
+          <w:szCs w:val="28"/>
+        </w:rPr>
+        <w:t>config(</w:t>
+      </w:r>
+      <w:proofErr w:type="gramEnd"/>
+      <w:r>
+        <w:rPr>
+          <w:sz w:val="28"/>
+          <w:szCs w:val="28"/>
+        </w:rPr>
+        <w:t>);</w:t>
       </w:r>
     </w:p>
     <w:p>
@@ -2021,6 +2139,7 @@
         <w:t xml:space="preserve">Var connection = </w:t>
       </w:r>
       <w:proofErr w:type="spellStart"/>
+      <w:proofErr w:type="gramStart"/>
       <w:r>
         <w:rPr>
           <w:sz w:val="28"/>
@@ -2029,6 +2148,7 @@
         <w:t>mysql.createConnection</w:t>
       </w:r>
       <w:proofErr w:type="spellEnd"/>
+      <w:proofErr w:type="gramEnd"/>
       <w:r>
         <w:rPr>
           <w:sz w:val="28"/>
@@ -2227,8 +2347,17 @@
           <w:sz w:val="28"/>
           <w:szCs w:val="28"/>
         </w:rPr>
-        <w:t>((err)=&gt;{</w:t>
-      </w:r>
+        <w:t>((err)=</w:t>
+      </w:r>
+      <w:proofErr w:type="gramStart"/>
+      <w:r>
+        <w:rPr>
+          <w:sz w:val="28"/>
+          <w:szCs w:val="28"/>
+        </w:rPr>
+        <w:t>&gt;{</w:t>
+      </w:r>
+      <w:proofErr w:type="gramEnd"/>
     </w:p>
     <w:p>
       <w:pPr>
@@ -2243,7 +2372,23 @@
           <w:szCs w:val="28"/>
         </w:rPr>
         <w:tab/>
-        <w:t>If(!err){</w:t>
+        <w:t>If</w:t>
+      </w:r>
+      <w:proofErr w:type="gramStart"/>
+      <w:r>
+        <w:rPr>
+          <w:sz w:val="28"/>
+          <w:szCs w:val="28"/>
+        </w:rPr>
+        <w:t>(!err</w:t>
+      </w:r>
+      <w:proofErr w:type="gramEnd"/>
+      <w:r>
+        <w:rPr>
+          <w:sz w:val="28"/>
+          <w:szCs w:val="28"/>
+        </w:rPr>
+        <w:t>){</w:t>
       </w:r>
     </w:p>
     <w:p>
@@ -2286,6 +2431,7 @@
           <w:szCs w:val="28"/>
         </w:rPr>
       </w:pPr>
+      <w:proofErr w:type="gramStart"/>
       <w:r>
         <w:rPr>
           <w:sz w:val="28"/>
@@ -2293,6 +2439,7 @@
         </w:rPr>
         <w:t>Else{</w:t>
       </w:r>
+      <w:proofErr w:type="gramEnd"/>
     </w:p>
     <w:p>
       <w:pPr>
@@ -2480,7 +2627,23 @@
           <w:szCs w:val="28"/>
         </w:rPr>
         <w:tab/>
-        <w:t>Const connection = require(‘./connection’);</w:t>
+        <w:t>Const connection = require(</w:t>
+      </w:r>
+      <w:proofErr w:type="gramStart"/>
+      <w:r>
+        <w:rPr>
+          <w:sz w:val="28"/>
+          <w:szCs w:val="28"/>
+        </w:rPr>
+        <w:t>‘./</w:t>
+      </w:r>
+      <w:proofErr w:type="gramEnd"/>
+      <w:r>
+        <w:rPr>
+          <w:sz w:val="28"/>
+          <w:szCs w:val="28"/>
+        </w:rPr>
+        <w:t>connection’);</w:t>
       </w:r>
     </w:p>
     <w:p>
@@ -2653,8 +2816,17 @@
           <w:szCs w:val="28"/>
         </w:rPr>
         <w:tab/>
-        <w:t>create table user(</w:t>
-      </w:r>
+        <w:t xml:space="preserve">create table </w:t>
+      </w:r>
+      <w:proofErr w:type="gramStart"/>
+      <w:r>
+        <w:rPr>
+          <w:sz w:val="28"/>
+          <w:szCs w:val="28"/>
+        </w:rPr>
+        <w:t>user(</w:t>
+      </w:r>
+      <w:proofErr w:type="gramEnd"/>
     </w:p>
     <w:p>
       <w:pPr>
@@ -2685,7 +2857,23 @@
           <w:szCs w:val="28"/>
         </w:rPr>
         <w:tab/>
-        <w:t>name varchar(250),</w:t>
+        <w:t xml:space="preserve">name </w:t>
+      </w:r>
+      <w:proofErr w:type="gramStart"/>
+      <w:r>
+        <w:rPr>
+          <w:sz w:val="28"/>
+          <w:szCs w:val="28"/>
+        </w:rPr>
+        <w:t>varchar(</w:t>
+      </w:r>
+      <w:proofErr w:type="gramEnd"/>
+      <w:r>
+        <w:rPr>
+          <w:sz w:val="28"/>
+          <w:szCs w:val="28"/>
+        </w:rPr>
+        <w:t>250),</w:t>
       </w:r>
     </w:p>
     <w:p>
@@ -2716,7 +2904,23 @@
           <w:sz w:val="28"/>
           <w:szCs w:val="28"/>
         </w:rPr>
-        <w:t xml:space="preserve"> varchar(250),</w:t>
+        <w:t xml:space="preserve"> </w:t>
+      </w:r>
+      <w:proofErr w:type="gramStart"/>
+      <w:r>
+        <w:rPr>
+          <w:sz w:val="28"/>
+          <w:szCs w:val="28"/>
+        </w:rPr>
+        <w:t>varchar(</w:t>
+      </w:r>
+      <w:proofErr w:type="gramEnd"/>
+      <w:r>
+        <w:rPr>
+          <w:sz w:val="28"/>
+          <w:szCs w:val="28"/>
+        </w:rPr>
+        <w:t>250),</w:t>
       </w:r>
     </w:p>
     <w:p>
@@ -2732,7 +2936,23 @@
           <w:szCs w:val="28"/>
         </w:rPr>
         <w:tab/>
-        <w:t>email varchar(50),</w:t>
+        <w:t xml:space="preserve">email </w:t>
+      </w:r>
+      <w:proofErr w:type="gramStart"/>
+      <w:r>
+        <w:rPr>
+          <w:sz w:val="28"/>
+          <w:szCs w:val="28"/>
+        </w:rPr>
+        <w:t>varchar(</w:t>
+      </w:r>
+      <w:proofErr w:type="gramEnd"/>
+      <w:r>
+        <w:rPr>
+          <w:sz w:val="28"/>
+          <w:szCs w:val="28"/>
+        </w:rPr>
+        <w:t>50),</w:t>
       </w:r>
     </w:p>
     <w:p>
@@ -2748,7 +2968,23 @@
           <w:szCs w:val="28"/>
         </w:rPr>
         <w:tab/>
-        <w:t>password varchar(250),</w:t>
+        <w:t xml:space="preserve">password </w:t>
+      </w:r>
+      <w:proofErr w:type="gramStart"/>
+      <w:r>
+        <w:rPr>
+          <w:sz w:val="28"/>
+          <w:szCs w:val="28"/>
+        </w:rPr>
+        <w:t>varchar(</w:t>
+      </w:r>
+      <w:proofErr w:type="gramEnd"/>
+      <w:r>
+        <w:rPr>
+          <w:sz w:val="28"/>
+          <w:szCs w:val="28"/>
+        </w:rPr>
+        <w:t>250),</w:t>
       </w:r>
     </w:p>
     <w:p>
@@ -2764,7 +3000,23 @@
           <w:szCs w:val="28"/>
         </w:rPr>
         <w:tab/>
-        <w:t>status varchar(20),</w:t>
+        <w:t xml:space="preserve">status </w:t>
+      </w:r>
+      <w:proofErr w:type="gramStart"/>
+      <w:r>
+        <w:rPr>
+          <w:sz w:val="28"/>
+          <w:szCs w:val="28"/>
+        </w:rPr>
+        <w:t>varchar(</w:t>
+      </w:r>
+      <w:proofErr w:type="gramEnd"/>
+      <w:r>
+        <w:rPr>
+          <w:sz w:val="28"/>
+          <w:szCs w:val="28"/>
+        </w:rPr>
+        <w:t>20),</w:t>
       </w:r>
     </w:p>
     <w:p>
@@ -2780,7 +3032,23 @@
           <w:szCs w:val="28"/>
         </w:rPr>
         <w:tab/>
-        <w:t>role varchar(20),</w:t>
+        <w:t xml:space="preserve">role </w:t>
+      </w:r>
+      <w:proofErr w:type="gramStart"/>
+      <w:r>
+        <w:rPr>
+          <w:sz w:val="28"/>
+          <w:szCs w:val="28"/>
+        </w:rPr>
+        <w:t>varchar(</w:t>
+      </w:r>
+      <w:proofErr w:type="gramEnd"/>
+      <w:r>
+        <w:rPr>
+          <w:sz w:val="28"/>
+          <w:szCs w:val="28"/>
+        </w:rPr>
+        <w:t>20),</w:t>
       </w:r>
     </w:p>
     <w:p>
@@ -2829,12 +3097,21 @@
           <w:szCs w:val="28"/>
         </w:rPr>
       </w:pPr>
-      <w:r>
-        <w:rPr>
-          <w:sz w:val="28"/>
-          <w:szCs w:val="28"/>
-        </w:rPr>
-        <w:t>Basically this file is used for create tables in database and it is optional we can directly create table in phpMyAdmin.</w:t>
+      <w:proofErr w:type="gramStart"/>
+      <w:r>
+        <w:rPr>
+          <w:sz w:val="28"/>
+          <w:szCs w:val="28"/>
+        </w:rPr>
+        <w:t>Basically</w:t>
+      </w:r>
+      <w:proofErr w:type="gramEnd"/>
+      <w:r>
+        <w:rPr>
+          <w:sz w:val="28"/>
+          <w:szCs w:val="28"/>
+        </w:rPr>
+        <w:t xml:space="preserve"> this file is used for create tables in database and it is optional we can directly create table in phpMyAdmin.</w:t>
       </w:r>
     </w:p>
     <w:p>
@@ -2975,7 +3252,23 @@
           <w:sz w:val="28"/>
           <w:szCs w:val="28"/>
         </w:rPr>
-        <w:t xml:space="preserve"> = require(‘./router/user’);</w:t>
+        <w:t xml:space="preserve"> = require(</w:t>
+      </w:r>
+      <w:proofErr w:type="gramStart"/>
+      <w:r>
+        <w:rPr>
+          <w:sz w:val="28"/>
+          <w:szCs w:val="28"/>
+        </w:rPr>
+        <w:t>‘./</w:t>
+      </w:r>
+      <w:proofErr w:type="gramEnd"/>
+      <w:r>
+        <w:rPr>
+          <w:sz w:val="28"/>
+          <w:szCs w:val="28"/>
+        </w:rPr>
+        <w:t>router/user’);</w:t>
       </w:r>
     </w:p>
     <w:p>
@@ -3149,7 +3442,23 @@
           <w:szCs w:val="28"/>
         </w:rPr>
         <w:tab/>
-        <w:t>const connection = require(‘../connection’);</w:t>
+        <w:t xml:space="preserve">const connection = </w:t>
+      </w:r>
+      <w:proofErr w:type="gramStart"/>
+      <w:r>
+        <w:rPr>
+          <w:sz w:val="28"/>
+          <w:szCs w:val="28"/>
+        </w:rPr>
+        <w:t>require(</w:t>
+      </w:r>
+      <w:proofErr w:type="gramEnd"/>
+      <w:r>
+        <w:rPr>
+          <w:sz w:val="28"/>
+          <w:szCs w:val="28"/>
+        </w:rPr>
+        <w:t>‘../connection’);</w:t>
       </w:r>
     </w:p>
     <w:p>
@@ -3199,6 +3508,7 @@
         <w:t xml:space="preserve">const router = </w:t>
       </w:r>
       <w:proofErr w:type="spellStart"/>
+      <w:proofErr w:type="gramStart"/>
       <w:r>
         <w:rPr>
           <w:sz w:val="28"/>
@@ -3207,6 +3517,7 @@
         <w:t>express.Router</w:t>
       </w:r>
       <w:proofErr w:type="spellEnd"/>
+      <w:proofErr w:type="gramEnd"/>
       <w:r>
         <w:rPr>
           <w:sz w:val="28"/>
@@ -3245,6 +3556,7 @@
         <w:tab/>
       </w:r>
       <w:proofErr w:type="spellStart"/>
+      <w:proofErr w:type="gramStart"/>
       <w:r>
         <w:rPr>
           <w:sz w:val="28"/>
@@ -3253,6 +3565,7 @@
         <w:t>module.exports</w:t>
       </w:r>
       <w:proofErr w:type="spellEnd"/>
+      <w:proofErr w:type="gramEnd"/>
       <w:r>
         <w:rPr>
           <w:sz w:val="28"/>
@@ -3384,6 +3697,7 @@
         </w:rPr>
       </w:pPr>
       <w:proofErr w:type="spellStart"/>
+      <w:proofErr w:type="gramStart"/>
       <w:r>
         <w:rPr>
           <w:sz w:val="28"/>
@@ -3397,7 +3711,15 @@
           <w:sz w:val="28"/>
           <w:szCs w:val="28"/>
         </w:rPr>
-        <w:t>(‘/signup’ , (req, res) =&gt;{</w:t>
+        <w:t>(</w:t>
+      </w:r>
+      <w:proofErr w:type="gramEnd"/>
+      <w:r>
+        <w:rPr>
+          <w:sz w:val="28"/>
+          <w:szCs w:val="28"/>
+        </w:rPr>
+        <w:t>‘/signup’ , (req, res) =&gt;{</w:t>
       </w:r>
     </w:p>
     <w:p>
@@ -3416,6 +3738,7 @@
         <w:t xml:space="preserve">Let user = </w:t>
       </w:r>
       <w:proofErr w:type="spellStart"/>
+      <w:proofErr w:type="gramStart"/>
       <w:r>
         <w:rPr>
           <w:sz w:val="28"/>
@@ -3424,6 +3747,7 @@
         <w:t>req.body</w:t>
       </w:r>
       <w:proofErr w:type="spellEnd"/>
+      <w:proofErr w:type="gramEnd"/>
       <w:r>
         <w:rPr>
           <w:sz w:val="28"/>
@@ -3445,7 +3769,23 @@
           <w:szCs w:val="28"/>
         </w:rPr>
         <w:tab/>
-        <w:t>Query = ‘SELECT email , password , role , status from user where email=?’</w:t>
+        <w:t xml:space="preserve">Query = ‘SELECT </w:t>
+      </w:r>
+      <w:proofErr w:type="gramStart"/>
+      <w:r>
+        <w:rPr>
+          <w:sz w:val="28"/>
+          <w:szCs w:val="28"/>
+        </w:rPr>
+        <w:t>email ,</w:t>
+      </w:r>
+      <w:proofErr w:type="gramEnd"/>
+      <w:r>
+        <w:rPr>
+          <w:sz w:val="28"/>
+          <w:szCs w:val="28"/>
+        </w:rPr>
+        <w:t xml:space="preserve"> password , role , status from user where email=?’</w:t>
       </w:r>
     </w:p>
     <w:p>
@@ -3479,6 +3819,7 @@
         <w:t>(query, [</w:t>
       </w:r>
       <w:proofErr w:type="spellStart"/>
+      <w:proofErr w:type="gramStart"/>
       <w:r>
         <w:rPr>
           <w:sz w:val="28"/>
@@ -3487,6 +3828,7 @@
         <w:t>user.email</w:t>
       </w:r>
       <w:proofErr w:type="spellEnd"/>
+      <w:proofErr w:type="gramEnd"/>
       <w:r>
         <w:rPr>
           <w:sz w:val="28"/>
@@ -3508,7 +3850,23 @@
           <w:szCs w:val="28"/>
         </w:rPr>
         <w:tab/>
-        <w:t>If(!err){</w:t>
+        <w:t>If</w:t>
+      </w:r>
+      <w:proofErr w:type="gramStart"/>
+      <w:r>
+        <w:rPr>
+          <w:sz w:val="28"/>
+          <w:szCs w:val="28"/>
+        </w:rPr>
+        <w:t>(!err</w:t>
+      </w:r>
+      <w:proofErr w:type="gramEnd"/>
+      <w:r>
+        <w:rPr>
+          <w:sz w:val="28"/>
+          <w:szCs w:val="28"/>
+        </w:rPr>
+        <w:t>){</w:t>
       </w:r>
     </w:p>
     <w:p>
@@ -3524,9 +3882,17 @@
           <w:szCs w:val="28"/>
         </w:rPr>
         <w:tab/>
+      </w:r>
+      <w:proofErr w:type="gramStart"/>
+      <w:r>
+        <w:rPr>
+          <w:sz w:val="28"/>
+          <w:szCs w:val="28"/>
+        </w:rPr>
         <w:t>If(</w:t>
       </w:r>
       <w:proofErr w:type="spellStart"/>
+      <w:proofErr w:type="gramEnd"/>
       <w:r>
         <w:rPr>
           <w:sz w:val="28"/>
@@ -3556,7 +3922,23 @@
           <w:sz w:val="28"/>
           <w:szCs w:val="28"/>
         </w:rPr>
-        <w:t xml:space="preserve">query =”INSERT </w:t>
+        <w:t xml:space="preserve">query </w:t>
+      </w:r>
+      <w:proofErr w:type="gramStart"/>
+      <w:r>
+        <w:rPr>
+          <w:sz w:val="28"/>
+          <w:szCs w:val="28"/>
+        </w:rPr>
+        <w:t>=”INSERT</w:t>
+      </w:r>
+      <w:proofErr w:type="gramEnd"/>
+      <w:r>
+        <w:rPr>
+          <w:sz w:val="28"/>
+          <w:szCs w:val="28"/>
+        </w:rPr>
+        <w:t xml:space="preserve"> </w:t>
       </w:r>
       <w:r>
         <w:rPr>
@@ -3579,7 +3961,23 @@
           <w:sz w:val="28"/>
           <w:szCs w:val="28"/>
         </w:rPr>
-        <w:t xml:space="preserve"> , email , password, status , role)values(?, ? , ? , ? ‘false’ , ‘user’)</w:t>
+        <w:t xml:space="preserve"> , email , password, status , role)values(?, ? , ? , ? ‘false</w:t>
+      </w:r>
+      <w:proofErr w:type="gramStart"/>
+      <w:r>
+        <w:rPr>
+          <w:sz w:val="28"/>
+          <w:szCs w:val="28"/>
+        </w:rPr>
+        <w:t>’ ,</w:t>
+      </w:r>
+      <w:proofErr w:type="gramEnd"/>
+      <w:r>
+        <w:rPr>
+          <w:sz w:val="28"/>
+          <w:szCs w:val="28"/>
+        </w:rPr>
+        <w:t xml:space="preserve"> ‘user’)</w:t>
       </w:r>
       <w:r>
         <w:rPr>
@@ -3612,6 +4010,7 @@
         </w:rPr>
       </w:pPr>
       <w:proofErr w:type="spellStart"/>
+      <w:proofErr w:type="gramStart"/>
       <w:r>
         <w:rPr>
           <w:sz w:val="28"/>
@@ -3620,6 +4019,7 @@
         <w:t>connection.query</w:t>
       </w:r>
       <w:proofErr w:type="spellEnd"/>
+      <w:proofErr w:type="gramEnd"/>
       <w:r>
         <w:rPr>
           <w:sz w:val="28"/>
@@ -3689,7 +4089,23 @@
           <w:sz w:val="28"/>
           <w:szCs w:val="28"/>
         </w:rPr>
-        <w:t>if(!err){</w:t>
+        <w:t>if</w:t>
+      </w:r>
+      <w:proofErr w:type="gramStart"/>
+      <w:r>
+        <w:rPr>
+          <w:sz w:val="28"/>
+          <w:szCs w:val="28"/>
+        </w:rPr>
+        <w:t>(!err</w:t>
+      </w:r>
+      <w:proofErr w:type="gramEnd"/>
+      <w:r>
+        <w:rPr>
+          <w:sz w:val="28"/>
+          <w:szCs w:val="28"/>
+        </w:rPr>
+        <w:t>){</w:t>
       </w:r>
     </w:p>
     <w:p>
@@ -3717,6 +4133,7 @@
         <w:t xml:space="preserve"> </w:t>
       </w:r>
       <w:proofErr w:type="spellStart"/>
+      <w:proofErr w:type="gramStart"/>
       <w:r>
         <w:rPr>
           <w:sz w:val="28"/>
@@ -3725,6 +4142,7 @@
         <w:t>res.status</w:t>
       </w:r>
       <w:proofErr w:type="spellEnd"/>
+      <w:proofErr w:type="gramEnd"/>
       <w:r>
         <w:rPr>
           <w:sz w:val="28"/>
@@ -3774,6 +4192,7 @@
           <w:szCs w:val="28"/>
         </w:rPr>
       </w:pPr>
+      <w:proofErr w:type="gramStart"/>
       <w:r>
         <w:rPr>
           <w:sz w:val="28"/>
@@ -3781,6 +4200,7 @@
         </w:rPr>
         <w:t>Else{</w:t>
       </w:r>
+      <w:proofErr w:type="gramEnd"/>
     </w:p>
     <w:p>
       <w:pPr>
@@ -3807,6 +4227,7 @@
         <w:t xml:space="preserve"> </w:t>
       </w:r>
       <w:proofErr w:type="spellStart"/>
+      <w:proofErr w:type="gramStart"/>
       <w:r>
         <w:rPr>
           <w:sz w:val="28"/>
@@ -3815,6 +4236,7 @@
         <w:t>res.status</w:t>
       </w:r>
       <w:proofErr w:type="spellEnd"/>
+      <w:proofErr w:type="gramEnd"/>
       <w:r>
         <w:rPr>
           <w:sz w:val="28"/>
@@ -3879,6 +4301,7 @@
           <w:szCs w:val="28"/>
         </w:rPr>
       </w:pPr>
+      <w:proofErr w:type="gramStart"/>
       <w:r>
         <w:rPr>
           <w:sz w:val="28"/>
@@ -3886,6 +4309,7 @@
         </w:rPr>
         <w:t>Else{</w:t>
       </w:r>
+      <w:proofErr w:type="gramEnd"/>
     </w:p>
     <w:p>
       <w:pPr>
@@ -3904,6 +4328,7 @@
         <w:t xml:space="preserve">Return </w:t>
       </w:r>
       <w:proofErr w:type="spellStart"/>
+      <w:proofErr w:type="gramStart"/>
       <w:r>
         <w:rPr>
           <w:sz w:val="28"/>
@@ -3912,6 +4337,7 @@
         <w:t>res.status</w:t>
       </w:r>
       <w:proofErr w:type="spellEnd"/>
+      <w:proofErr w:type="gramEnd"/>
       <w:r>
         <w:rPr>
           <w:sz w:val="28"/>
@@ -3976,6 +4402,7 @@
           <w:szCs w:val="28"/>
         </w:rPr>
       </w:pPr>
+      <w:proofErr w:type="gramStart"/>
       <w:r>
         <w:rPr>
           <w:sz w:val="28"/>
@@ -3983,6 +4410,7 @@
         </w:rPr>
         <w:t>Else{</w:t>
       </w:r>
+      <w:proofErr w:type="gramEnd"/>
     </w:p>
     <w:p>
       <w:pPr>
@@ -4001,6 +4429,7 @@
         <w:t xml:space="preserve">Return </w:t>
       </w:r>
       <w:proofErr w:type="spellStart"/>
+      <w:proofErr w:type="gramStart"/>
       <w:r>
         <w:rPr>
           <w:sz w:val="28"/>
@@ -4009,6 +4438,7 @@
         <w:t>res.status</w:t>
       </w:r>
       <w:proofErr w:type="spellEnd"/>
+      <w:proofErr w:type="gramEnd"/>
       <w:r>
         <w:rPr>
           <w:sz w:val="28"/>
@@ -4431,7 +4861,23 @@
           <w:sz w:val="28"/>
           <w:szCs w:val="28"/>
         </w:rPr>
-        <w:t>in the route file where you want to use here we use it.</w:t>
+        <w:t xml:space="preserve">in the route file where you want to use </w:t>
+      </w:r>
+      <w:proofErr w:type="gramStart"/>
+      <w:r>
+        <w:rPr>
+          <w:sz w:val="28"/>
+          <w:szCs w:val="28"/>
+        </w:rPr>
+        <w:t>here</w:t>
+      </w:r>
+      <w:proofErr w:type="gramEnd"/>
+      <w:r>
+        <w:rPr>
+          <w:sz w:val="28"/>
+          <w:szCs w:val="28"/>
+        </w:rPr>
+        <w:t xml:space="preserve"> we use it.</w:t>
       </w:r>
     </w:p>
     <w:p>
@@ -4619,18 +5065,28 @@
           <w:szCs w:val="28"/>
           <w:highlight w:val="yellow"/>
         </w:rPr>
-        <w:t>require('crypto').</w:t>
-      </w:r>
-      <w:proofErr w:type="spellStart"/>
+        <w:t>require('crypto'</w:t>
+      </w:r>
+      <w:proofErr w:type="gramStart"/>
       <w:r>
         <w:rPr>
           <w:sz w:val="28"/>
           <w:szCs w:val="28"/>
           <w:highlight w:val="yellow"/>
         </w:rPr>
+        <w:t>).</w:t>
+      </w:r>
+      <w:proofErr w:type="spellStart"/>
+      <w:r>
+        <w:rPr>
+          <w:sz w:val="28"/>
+          <w:szCs w:val="28"/>
+          <w:highlight w:val="yellow"/>
+        </w:rPr>
         <w:t>randomBytes</w:t>
       </w:r>
       <w:proofErr w:type="spellEnd"/>
+      <w:proofErr w:type="gramEnd"/>
       <w:r>
         <w:rPr>
           <w:sz w:val="28"/>
@@ -4674,6 +5130,7 @@
         <w:t xml:space="preserve">here 64 is </w:t>
       </w:r>
       <w:proofErr w:type="spellStart"/>
+      <w:proofErr w:type="gramStart"/>
       <w:r>
         <w:rPr>
           <w:sz w:val="28"/>
@@ -4682,6 +5139,7 @@
         <w:t>no.s</w:t>
       </w:r>
       <w:proofErr w:type="spellEnd"/>
+      <w:proofErr w:type="gramEnd"/>
       <w:r>
         <w:rPr>
           <w:sz w:val="28"/>
@@ -4776,6 +5234,7 @@
         <w:t xml:space="preserve">6: use </w:t>
       </w:r>
       <w:proofErr w:type="spellStart"/>
+      <w:proofErr w:type="gramStart"/>
       <w:r>
         <w:rPr>
           <w:b/>
@@ -4795,6 +5254,7 @@
         <w:t>.sign</w:t>
       </w:r>
       <w:proofErr w:type="spellEnd"/>
+      <w:proofErr w:type="gramEnd"/>
       <w:r>
         <w:rPr>
           <w:b/>
@@ -4869,6 +5329,7 @@
         <w:t xml:space="preserve"> = {</w:t>
       </w:r>
       <w:proofErr w:type="spellStart"/>
+      <w:proofErr w:type="gramStart"/>
       <w:r>
         <w:rPr>
           <w:rFonts w:ascii="Consolas" w:eastAsia="Times New Roman" w:hAnsi="Consolas" w:cs="Times New Roman"/>
@@ -4879,6 +5340,7 @@
         <w:t>email:results</w:t>
       </w:r>
       <w:proofErr w:type="spellEnd"/>
+      <w:proofErr w:type="gramEnd"/>
       <w:r>
         <w:rPr>
           <w:rFonts w:ascii="Consolas" w:eastAsia="Times New Roman" w:hAnsi="Consolas" w:cs="Times New Roman"/>
@@ -5040,6 +5502,7 @@
         <w:t xml:space="preserve"> =</w:t>
       </w:r>
       <w:proofErr w:type="spellStart"/>
+      <w:proofErr w:type="gramStart"/>
       <w:r>
         <w:rPr>
           <w:rFonts w:ascii="Consolas" w:eastAsia="Times New Roman" w:hAnsi="Consolas" w:cs="Times New Roman"/>
@@ -5068,6 +5531,7 @@
         <w:t>sign</w:t>
       </w:r>
       <w:proofErr w:type="spellEnd"/>
+      <w:proofErr w:type="gramEnd"/>
       <w:r>
         <w:rPr>
           <w:rFonts w:ascii="Consolas" w:eastAsia="Times New Roman" w:hAnsi="Consolas" w:cs="Times New Roman"/>
@@ -5200,6 +5664,7 @@
         <w:t> </w:t>
       </w:r>
       <w:proofErr w:type="spellStart"/>
+      <w:proofErr w:type="gramStart"/>
       <w:r>
         <w:rPr>
           <w:rFonts w:ascii="Consolas" w:eastAsia="Times New Roman" w:hAnsi="Consolas" w:cs="Times New Roman"/>
@@ -5228,6 +5693,7 @@
         <w:t>status</w:t>
       </w:r>
       <w:proofErr w:type="spellEnd"/>
+      <w:proofErr w:type="gramEnd"/>
       <w:r>
         <w:rPr>
           <w:rFonts w:ascii="Consolas" w:eastAsia="Times New Roman" w:hAnsi="Consolas" w:cs="Times New Roman"/>
@@ -5478,6 +5944,7 @@
         </w:rPr>
       </w:pPr>
       <w:proofErr w:type="spellStart"/>
+      <w:proofErr w:type="gramStart"/>
       <w:r>
         <w:rPr>
           <w:rFonts w:ascii="Consolas" w:eastAsia="Times New Roman" w:hAnsi="Consolas" w:cs="Times New Roman"/>
@@ -5515,6 +5982,7 @@
         </w:rPr>
         <w:t>(</w:t>
       </w:r>
+      <w:proofErr w:type="gramEnd"/>
       <w:r>
         <w:rPr>
           <w:rFonts w:ascii="Consolas" w:eastAsia="Times New Roman" w:hAnsi="Consolas" w:cs="Times New Roman"/>
@@ -5645,6 +6113,7 @@
         <w:t xml:space="preserve"> = </w:t>
       </w:r>
       <w:proofErr w:type="spellStart"/>
+      <w:proofErr w:type="gramStart"/>
       <w:r>
         <w:rPr>
           <w:rFonts w:ascii="Consolas" w:eastAsia="Times New Roman" w:hAnsi="Consolas" w:cs="Times New Roman"/>
@@ -5673,6 +6142,7 @@
         <w:t>body</w:t>
       </w:r>
       <w:proofErr w:type="spellEnd"/>
+      <w:proofErr w:type="gramEnd"/>
       <w:r>
         <w:rPr>
           <w:rFonts w:ascii="Consolas" w:eastAsia="Times New Roman" w:hAnsi="Consolas" w:cs="Times New Roman"/>
@@ -5728,7 +6198,27 @@
           <w:sz w:val="21"/>
           <w:szCs w:val="21"/>
         </w:rPr>
-        <w:t>"select email , password, role, status from users where email =?"</w:t>
+        <w:t xml:space="preserve">"select </w:t>
+      </w:r>
+      <w:proofErr w:type="gramStart"/>
+      <w:r>
+        <w:rPr>
+          <w:rFonts w:ascii="Consolas" w:eastAsia="Times New Roman" w:hAnsi="Consolas" w:cs="Times New Roman"/>
+          <w:color w:val="CE9178"/>
+          <w:sz w:val="21"/>
+          <w:szCs w:val="21"/>
+        </w:rPr>
+        <w:t>email ,</w:t>
+      </w:r>
+      <w:proofErr w:type="gramEnd"/>
+      <w:r>
+        <w:rPr>
+          <w:rFonts w:ascii="Consolas" w:eastAsia="Times New Roman" w:hAnsi="Consolas" w:cs="Times New Roman"/>
+          <w:color w:val="CE9178"/>
+          <w:sz w:val="21"/>
+          <w:szCs w:val="21"/>
+        </w:rPr>
+        <w:t xml:space="preserve"> password, role, status from users where email =?"</w:t>
       </w:r>
       <w:r>
         <w:rPr>
@@ -5761,6 +6251,7 @@
         <w:t xml:space="preserve">    </w:t>
       </w:r>
       <w:proofErr w:type="spellStart"/>
+      <w:proofErr w:type="gramStart"/>
       <w:r>
         <w:rPr>
           <w:rFonts w:ascii="Consolas" w:eastAsia="Times New Roman" w:hAnsi="Consolas" w:cs="Times New Roman"/>
@@ -5789,6 +6280,7 @@
         <w:t>query</w:t>
       </w:r>
       <w:proofErr w:type="spellEnd"/>
+      <w:proofErr w:type="gramEnd"/>
       <w:r>
         <w:rPr>
           <w:rFonts w:ascii="Consolas" w:eastAsia="Times New Roman" w:hAnsi="Consolas" w:cs="Times New Roman"/>
@@ -5938,6 +6430,7 @@
         </w:rPr>
         <w:t>if</w:t>
       </w:r>
+      <w:proofErr w:type="gramStart"/>
       <w:r>
         <w:rPr>
           <w:rFonts w:ascii="Consolas" w:eastAsia="Times New Roman" w:hAnsi="Consolas" w:cs="Times New Roman"/>
@@ -5956,6 +6449,7 @@
         </w:rPr>
         <w:t>err</w:t>
       </w:r>
+      <w:proofErr w:type="gramEnd"/>
       <w:r>
         <w:rPr>
           <w:rFonts w:ascii="Consolas" w:eastAsia="Times New Roman" w:hAnsi="Consolas" w:cs="Times New Roman"/>
@@ -5986,6 +6480,7 @@
         </w:rPr>
         <w:t xml:space="preserve">            </w:t>
       </w:r>
+      <w:proofErr w:type="gramStart"/>
       <w:r>
         <w:rPr>
           <w:rFonts w:ascii="Consolas" w:eastAsia="Times New Roman" w:hAnsi="Consolas" w:cs="Times New Roman"/>
@@ -6005,6 +6500,7 @@
         <w:t>(</w:t>
       </w:r>
       <w:proofErr w:type="spellStart"/>
+      <w:proofErr w:type="gramEnd"/>
       <w:r>
         <w:rPr>
           <w:rFonts w:ascii="Consolas" w:eastAsia="Times New Roman" w:hAnsi="Consolas" w:cs="Times New Roman"/>
@@ -6192,6 +6688,7 @@
         <w:t xml:space="preserve"> </w:t>
       </w:r>
       <w:proofErr w:type="spellStart"/>
+      <w:proofErr w:type="gramStart"/>
       <w:r>
         <w:rPr>
           <w:rFonts w:ascii="Consolas" w:eastAsia="Times New Roman" w:hAnsi="Consolas" w:cs="Times New Roman"/>
@@ -6220,6 +6717,7 @@
         <w:t>status</w:t>
       </w:r>
       <w:proofErr w:type="spellEnd"/>
+      <w:proofErr w:type="gramEnd"/>
       <w:r>
         <w:rPr>
           <w:rFonts w:ascii="Consolas" w:eastAsia="Times New Roman" w:hAnsi="Consolas" w:cs="Times New Roman"/>
@@ -6410,6 +6908,7 @@
         </w:rPr>
         <w:t>(</w:t>
       </w:r>
+      <w:proofErr w:type="gramStart"/>
       <w:r>
         <w:rPr>
           <w:rFonts w:ascii="Consolas" w:eastAsia="Times New Roman" w:hAnsi="Consolas" w:cs="Times New Roman"/>
@@ -6428,6 +6927,7 @@
         </w:rPr>
         <w:t>[</w:t>
       </w:r>
+      <w:proofErr w:type="gramEnd"/>
       <w:r>
         <w:rPr>
           <w:rFonts w:ascii="Consolas" w:eastAsia="Times New Roman" w:hAnsi="Consolas" w:cs="Times New Roman"/>
@@ -6522,6 +7022,7 @@
         <w:t xml:space="preserve"> </w:t>
       </w:r>
       <w:proofErr w:type="spellStart"/>
+      <w:proofErr w:type="gramStart"/>
       <w:r>
         <w:rPr>
           <w:rFonts w:ascii="Consolas" w:eastAsia="Times New Roman" w:hAnsi="Consolas" w:cs="Times New Roman"/>
@@ -6550,6 +7051,7 @@
         <w:t>status</w:t>
       </w:r>
       <w:proofErr w:type="spellEnd"/>
+      <w:proofErr w:type="gramEnd"/>
       <w:r>
         <w:rPr>
           <w:rFonts w:ascii="Consolas" w:eastAsia="Times New Roman" w:hAnsi="Consolas" w:cs="Times New Roman"/>
@@ -6758,6 +7260,7 @@
         </w:rPr>
         <w:t>(</w:t>
       </w:r>
+      <w:proofErr w:type="gramStart"/>
       <w:r>
         <w:rPr>
           <w:rFonts w:ascii="Consolas" w:eastAsia="Times New Roman" w:hAnsi="Consolas" w:cs="Times New Roman"/>
@@ -6776,6 +7279,7 @@
         </w:rPr>
         <w:t>[</w:t>
       </w:r>
+      <w:proofErr w:type="gramEnd"/>
       <w:r>
         <w:rPr>
           <w:rFonts w:ascii="Consolas" w:eastAsia="Times New Roman" w:hAnsi="Consolas" w:cs="Times New Roman"/>
@@ -6908,6 +7412,7 @@
         <w:t xml:space="preserve"> = {</w:t>
       </w:r>
       <w:proofErr w:type="spellStart"/>
+      <w:proofErr w:type="gramStart"/>
       <w:r>
         <w:rPr>
           <w:rFonts w:ascii="Consolas" w:eastAsia="Times New Roman" w:hAnsi="Consolas" w:cs="Times New Roman"/>
@@ -6918,6 +7423,7 @@
         <w:t>email:results</w:t>
       </w:r>
       <w:proofErr w:type="spellEnd"/>
+      <w:proofErr w:type="gramEnd"/>
       <w:r>
         <w:rPr>
           <w:rFonts w:ascii="Consolas" w:eastAsia="Times New Roman" w:hAnsi="Consolas" w:cs="Times New Roman"/>
@@ -7079,6 +7585,7 @@
         <w:t xml:space="preserve"> = </w:t>
       </w:r>
       <w:proofErr w:type="spellStart"/>
+      <w:proofErr w:type="gramStart"/>
       <w:r>
         <w:rPr>
           <w:rFonts w:ascii="Consolas" w:eastAsia="Times New Roman" w:hAnsi="Consolas" w:cs="Times New Roman"/>
@@ -7107,6 +7614,7 @@
         <w:t>sign</w:t>
       </w:r>
       <w:proofErr w:type="spellEnd"/>
+      <w:proofErr w:type="gramEnd"/>
       <w:r>
         <w:rPr>
           <w:rFonts w:ascii="Consolas" w:eastAsia="Times New Roman" w:hAnsi="Consolas" w:cs="Times New Roman"/>
@@ -7239,6 +7747,7 @@
         <w:t xml:space="preserve">                </w:t>
       </w:r>
       <w:proofErr w:type="spellStart"/>
+      <w:proofErr w:type="gramStart"/>
       <w:r>
         <w:rPr>
           <w:rFonts w:ascii="Consolas" w:eastAsia="Times New Roman" w:hAnsi="Consolas" w:cs="Times New Roman"/>
@@ -7267,6 +7776,7 @@
         <w:t>status</w:t>
       </w:r>
       <w:proofErr w:type="spellEnd"/>
+      <w:proofErr w:type="gramEnd"/>
       <w:r>
         <w:rPr>
           <w:rFonts w:ascii="Consolas" w:eastAsia="Times New Roman" w:hAnsi="Consolas" w:cs="Times New Roman"/>
@@ -7450,6 +7960,7 @@
         </w:rPr>
         <w:t xml:space="preserve">            </w:t>
       </w:r>
+      <w:proofErr w:type="gramStart"/>
       <w:r>
         <w:rPr>
           <w:rFonts w:ascii="Consolas" w:eastAsia="Times New Roman" w:hAnsi="Consolas" w:cs="Times New Roman"/>
@@ -7468,6 +7979,7 @@
         </w:rPr>
         <w:t>{</w:t>
       </w:r>
+      <w:proofErr w:type="gramEnd"/>
     </w:p>
     <w:p>
       <w:pPr>
@@ -7508,6 +8020,7 @@
         <w:t xml:space="preserve"> </w:t>
       </w:r>
       <w:proofErr w:type="spellStart"/>
+      <w:proofErr w:type="gramStart"/>
       <w:r>
         <w:rPr>
           <w:rFonts w:ascii="Consolas" w:eastAsia="Times New Roman" w:hAnsi="Consolas" w:cs="Times New Roman"/>
@@ -7536,6 +8049,7 @@
         <w:t>status</w:t>
       </w:r>
       <w:proofErr w:type="spellEnd"/>
+      <w:proofErr w:type="gramEnd"/>
       <w:r>
         <w:rPr>
           <w:rFonts w:ascii="Consolas" w:eastAsia="Times New Roman" w:hAnsi="Consolas" w:cs="Times New Roman"/>
@@ -7711,6 +8225,7 @@
         </w:rPr>
         <w:t xml:space="preserve">        </w:t>
       </w:r>
+      <w:proofErr w:type="gramStart"/>
       <w:r>
         <w:rPr>
           <w:rFonts w:ascii="Consolas" w:eastAsia="Times New Roman" w:hAnsi="Consolas" w:cs="Times New Roman"/>
@@ -7729,6 +8244,7 @@
         </w:rPr>
         <w:t>{</w:t>
       </w:r>
+      <w:proofErr w:type="gramEnd"/>
     </w:p>
     <w:p>
       <w:pPr>
@@ -7769,6 +8285,7 @@
         <w:t xml:space="preserve"> </w:t>
       </w:r>
       <w:proofErr w:type="spellStart"/>
+      <w:proofErr w:type="gramStart"/>
       <w:r>
         <w:rPr>
           <w:rFonts w:ascii="Consolas" w:eastAsia="Times New Roman" w:hAnsi="Consolas" w:cs="Times New Roman"/>
@@ -7797,6 +8314,7 @@
         <w:t>status</w:t>
       </w:r>
       <w:proofErr w:type="spellEnd"/>
+      <w:proofErr w:type="gramEnd"/>
       <w:r>
         <w:rPr>
           <w:rFonts w:ascii="Consolas" w:eastAsia="Times New Roman" w:hAnsi="Consolas" w:cs="Times New Roman"/>
@@ -8216,7 +8734,22 @@
           <w:szCs w:val="28"/>
         </w:rPr>
         <w:tab/>
-        <w:t xml:space="preserve">B:Password = </w:t>
+      </w:r>
+      <w:proofErr w:type="gramStart"/>
+      <w:r>
+        <w:rPr>
+          <w:sz w:val="28"/>
+          <w:szCs w:val="28"/>
+        </w:rPr>
+        <w:t>B:Password</w:t>
+      </w:r>
+      <w:proofErr w:type="gramEnd"/>
+      <w:r>
+        <w:rPr>
+          <w:sz w:val="28"/>
+          <w:szCs w:val="28"/>
+        </w:rPr>
+        <w:t xml:space="preserve"> = </w:t>
       </w:r>
       <w:proofErr w:type="spellStart"/>
       <w:r>
@@ -8280,6 +8813,7 @@
         <w:t xml:space="preserve">Var transporter = </w:t>
       </w:r>
       <w:proofErr w:type="spellStart"/>
+      <w:proofErr w:type="gramStart"/>
       <w:r>
         <w:rPr>
           <w:sz w:val="28"/>
@@ -8288,6 +8822,7 @@
         <w:t>nodemailer.createTransport</w:t>
       </w:r>
       <w:proofErr w:type="spellEnd"/>
+      <w:proofErr w:type="gramEnd"/>
       <w:r>
         <w:rPr>
           <w:sz w:val="28"/>
@@ -8336,6 +8871,7 @@
           <w:szCs w:val="28"/>
         </w:rPr>
       </w:pPr>
+      <w:proofErr w:type="gramStart"/>
       <w:r>
         <w:rPr>
           <w:sz w:val="28"/>
@@ -8343,6 +8879,7 @@
         </w:rPr>
         <w:t>auth:{</w:t>
       </w:r>
+      <w:proofErr w:type="gramEnd"/>
     </w:p>
     <w:p>
       <w:pPr>
@@ -8360,6 +8897,7 @@
         <w:t xml:space="preserve">user: </w:t>
       </w:r>
       <w:proofErr w:type="spellStart"/>
+      <w:proofErr w:type="gramStart"/>
       <w:r>
         <w:rPr>
           <w:sz w:val="28"/>
@@ -8368,6 +8906,7 @@
         <w:t>process.env.EMAIL</w:t>
       </w:r>
       <w:proofErr w:type="spellEnd"/>
+      <w:proofErr w:type="gramEnd"/>
       <w:r>
         <w:rPr>
           <w:sz w:val="28"/>
@@ -8392,6 +8931,7 @@
         <w:t xml:space="preserve">pass: </w:t>
       </w:r>
       <w:proofErr w:type="spellStart"/>
+      <w:proofErr w:type="gramStart"/>
       <w:r>
         <w:rPr>
           <w:sz w:val="28"/>
@@ -8400,6 +8940,7 @@
         <w:t>process.env.PASSWORD</w:t>
       </w:r>
       <w:proofErr w:type="spellEnd"/>
+      <w:proofErr w:type="gramEnd"/>
     </w:p>
     <w:p>
       <w:pPr>
@@ -8499,6 +9040,7 @@
         </w:rPr>
       </w:pPr>
       <w:proofErr w:type="spellStart"/>
+      <w:proofErr w:type="gramStart"/>
       <w:r>
         <w:rPr>
           <w:rFonts w:ascii="Consolas" w:eastAsia="Times New Roman" w:hAnsi="Consolas" w:cs="Times New Roman"/>
@@ -8536,6 +9078,7 @@
         </w:rPr>
         <w:t>(</w:t>
       </w:r>
+      <w:proofErr w:type="gramEnd"/>
       <w:r>
         <w:rPr>
           <w:rFonts w:ascii="Consolas" w:eastAsia="Times New Roman" w:hAnsi="Consolas" w:cs="Times New Roman"/>
@@ -8686,6 +9229,7 @@
         <w:t xml:space="preserve"> = </w:t>
       </w:r>
       <w:proofErr w:type="spellStart"/>
+      <w:proofErr w:type="gramStart"/>
       <w:r>
         <w:rPr>
           <w:rFonts w:ascii="Consolas" w:eastAsia="Times New Roman" w:hAnsi="Consolas" w:cs="Times New Roman"/>
@@ -8714,6 +9258,7 @@
         <w:t>body</w:t>
       </w:r>
       <w:proofErr w:type="spellEnd"/>
+      <w:proofErr w:type="gramEnd"/>
       <w:r>
         <w:rPr>
           <w:rFonts w:ascii="Consolas" w:eastAsia="Times New Roman" w:hAnsi="Consolas" w:cs="Times New Roman"/>
@@ -8802,6 +9347,7 @@
         <w:t xml:space="preserve">    </w:t>
       </w:r>
       <w:proofErr w:type="spellStart"/>
+      <w:proofErr w:type="gramStart"/>
       <w:r>
         <w:rPr>
           <w:rFonts w:ascii="Consolas" w:eastAsia="Times New Roman" w:hAnsi="Consolas" w:cs="Times New Roman"/>
@@ -8830,6 +9376,7 @@
         <w:t>query</w:t>
       </w:r>
       <w:proofErr w:type="spellEnd"/>
+      <w:proofErr w:type="gramEnd"/>
       <w:r>
         <w:rPr>
           <w:rFonts w:ascii="Consolas" w:eastAsia="Times New Roman" w:hAnsi="Consolas" w:cs="Times New Roman"/>
@@ -8979,6 +9526,7 @@
         </w:rPr>
         <w:t>if</w:t>
       </w:r>
+      <w:proofErr w:type="gramStart"/>
       <w:r>
         <w:rPr>
           <w:rFonts w:ascii="Consolas" w:eastAsia="Times New Roman" w:hAnsi="Consolas" w:cs="Times New Roman"/>
@@ -8997,6 +9545,7 @@
         </w:rPr>
         <w:t>err</w:t>
       </w:r>
+      <w:proofErr w:type="gramEnd"/>
       <w:r>
         <w:rPr>
           <w:rFonts w:ascii="Consolas" w:eastAsia="Times New Roman" w:hAnsi="Consolas" w:cs="Times New Roman"/>
@@ -9027,6 +9576,7 @@
         </w:rPr>
         <w:t xml:space="preserve">            </w:t>
       </w:r>
+      <w:proofErr w:type="gramStart"/>
       <w:r>
         <w:rPr>
           <w:rFonts w:ascii="Consolas" w:eastAsia="Times New Roman" w:hAnsi="Consolas" w:cs="Times New Roman"/>
@@ -9046,6 +9596,7 @@
         <w:t>(</w:t>
       </w:r>
       <w:proofErr w:type="spellStart"/>
+      <w:proofErr w:type="gramEnd"/>
       <w:r>
         <w:rPr>
           <w:rFonts w:ascii="Consolas" w:eastAsia="Times New Roman" w:hAnsi="Consolas" w:cs="Times New Roman"/>
@@ -9141,6 +9692,7 @@
         <w:t xml:space="preserve"> </w:t>
       </w:r>
       <w:proofErr w:type="spellStart"/>
+      <w:proofErr w:type="gramStart"/>
       <w:r>
         <w:rPr>
           <w:rFonts w:ascii="Consolas" w:eastAsia="Times New Roman" w:hAnsi="Consolas" w:cs="Times New Roman"/>
@@ -9169,6 +9721,7 @@
         <w:t>status</w:t>
       </w:r>
       <w:proofErr w:type="spellEnd"/>
+      <w:proofErr w:type="gramEnd"/>
       <w:r>
         <w:rPr>
           <w:rFonts w:ascii="Consolas" w:eastAsia="Times New Roman" w:hAnsi="Consolas" w:cs="Times New Roman"/>
@@ -9323,6 +9876,7 @@
         </w:rPr>
         <w:t xml:space="preserve">            </w:t>
       </w:r>
+      <w:proofErr w:type="gramStart"/>
       <w:r>
         <w:rPr>
           <w:rFonts w:ascii="Consolas" w:eastAsia="Times New Roman" w:hAnsi="Consolas" w:cs="Times New Roman"/>
@@ -9341,6 +9895,7 @@
         </w:rPr>
         <w:t>{</w:t>
       </w:r>
+      <w:proofErr w:type="gramEnd"/>
     </w:p>
     <w:p>
       <w:pPr>
@@ -9421,6 +9976,7 @@
         </w:rPr>
         <w:t xml:space="preserve">                    </w:t>
       </w:r>
+      <w:proofErr w:type="gramStart"/>
       <w:r>
         <w:rPr>
           <w:rFonts w:ascii="Consolas" w:eastAsia="Times New Roman" w:hAnsi="Consolas" w:cs="Times New Roman"/>
@@ -9431,6 +9987,7 @@
         <w:t>from :</w:t>
       </w:r>
       <w:proofErr w:type="spellStart"/>
+      <w:proofErr w:type="gramEnd"/>
       <w:r>
         <w:rPr>
           <w:rFonts w:ascii="Consolas" w:eastAsia="Times New Roman" w:hAnsi="Consolas" w:cs="Times New Roman"/>
@@ -9525,6 +10082,7 @@
         </w:rPr>
         <w:t xml:space="preserve"> </w:t>
       </w:r>
+      <w:proofErr w:type="gramStart"/>
       <w:r>
         <w:rPr>
           <w:rFonts w:ascii="Consolas" w:eastAsia="Times New Roman" w:hAnsi="Consolas" w:cs="Times New Roman"/>
@@ -9543,6 +10101,7 @@
         </w:rPr>
         <w:t>[</w:t>
       </w:r>
+      <w:proofErr w:type="gramEnd"/>
       <w:r>
         <w:rPr>
           <w:rFonts w:ascii="Consolas" w:eastAsia="Times New Roman" w:hAnsi="Consolas" w:cs="Times New Roman"/>
@@ -9713,6 +10272,7 @@
         </w:rPr>
         <w:t>0</w:t>
       </w:r>
+      <w:proofErr w:type="gramStart"/>
       <w:r>
         <w:rPr>
           <w:rFonts w:ascii="Consolas" w:eastAsia="Times New Roman" w:hAnsi="Consolas" w:cs="Times New Roman"/>
@@ -9731,6 +10291,7 @@
         </w:rPr>
         <w:t>email</w:t>
       </w:r>
+      <w:proofErr w:type="gramEnd"/>
       <w:r>
         <w:rPr>
           <w:rFonts w:ascii="Consolas" w:eastAsia="Times New Roman" w:hAnsi="Consolas" w:cs="Times New Roman"/>
@@ -9885,6 +10446,7 @@
         <w:t xml:space="preserve">                </w:t>
       </w:r>
       <w:proofErr w:type="spellStart"/>
+      <w:proofErr w:type="gramStart"/>
       <w:r>
         <w:rPr>
           <w:rFonts w:ascii="Consolas" w:eastAsia="Times New Roman" w:hAnsi="Consolas" w:cs="Times New Roman"/>
@@ -9913,6 +10475,7 @@
         <w:t>sendMail</w:t>
       </w:r>
       <w:proofErr w:type="spellEnd"/>
+      <w:proofErr w:type="gramEnd"/>
       <w:r>
         <w:rPr>
           <w:rFonts w:ascii="Consolas" w:eastAsia="Times New Roman" w:hAnsi="Consolas" w:cs="Times New Roman"/>
@@ -10044,6 +10607,7 @@
         </w:rPr>
         <w:t>error</w:t>
       </w:r>
+      <w:proofErr w:type="gramStart"/>
       <w:r>
         <w:rPr>
           <w:rFonts w:ascii="Consolas" w:eastAsia="Times New Roman" w:hAnsi="Consolas" w:cs="Times New Roman"/>
@@ -10053,6 +10617,7 @@
         </w:rPr>
         <w:t>){</w:t>
       </w:r>
+      <w:proofErr w:type="gramEnd"/>
     </w:p>
     <w:p>
       <w:pPr>
@@ -10170,6 +10735,7 @@
         </w:rPr>
         <w:t xml:space="preserve">                    </w:t>
       </w:r>
+      <w:proofErr w:type="gramStart"/>
       <w:r>
         <w:rPr>
           <w:rFonts w:ascii="Consolas" w:eastAsia="Times New Roman" w:hAnsi="Consolas" w:cs="Times New Roman"/>
@@ -10188,6 +10754,7 @@
         </w:rPr>
         <w:t>{</w:t>
       </w:r>
+      <w:proofErr w:type="gramEnd"/>
     </w:p>
     <w:p>
       <w:pPr>
@@ -10209,6 +10776,7 @@
         </w:rPr>
         <w:t xml:space="preserve">                        </w:t>
       </w:r>
+      <w:proofErr w:type="gramStart"/>
       <w:r>
         <w:rPr>
           <w:rFonts w:ascii="Consolas" w:eastAsia="Times New Roman" w:hAnsi="Consolas" w:cs="Times New Roman"/>
@@ -10245,6 +10813,7 @@
         </w:rPr>
         <w:t>(</w:t>
       </w:r>
+      <w:proofErr w:type="gramEnd"/>
       <w:r>
         <w:rPr>
           <w:rFonts w:ascii="Consolas" w:eastAsia="Times New Roman" w:hAnsi="Consolas" w:cs="Times New Roman"/>
@@ -10383,6 +10952,7 @@
         <w:t xml:space="preserve"> </w:t>
       </w:r>
       <w:proofErr w:type="spellStart"/>
+      <w:proofErr w:type="gramStart"/>
       <w:r>
         <w:rPr>
           <w:rFonts w:ascii="Consolas" w:eastAsia="Times New Roman" w:hAnsi="Consolas" w:cs="Times New Roman"/>
@@ -10411,6 +10981,7 @@
         <w:t>status</w:t>
       </w:r>
       <w:proofErr w:type="spellEnd"/>
+      <w:proofErr w:type="gramEnd"/>
       <w:r>
         <w:rPr>
           <w:rFonts w:ascii="Consolas" w:eastAsia="Times New Roman" w:hAnsi="Consolas" w:cs="Times New Roman"/>
@@ -10586,6 +11157,7 @@
         </w:rPr>
         <w:t xml:space="preserve">        </w:t>
       </w:r>
+      <w:proofErr w:type="gramStart"/>
       <w:r>
         <w:rPr>
           <w:rFonts w:ascii="Consolas" w:eastAsia="Times New Roman" w:hAnsi="Consolas" w:cs="Times New Roman"/>
@@ -10604,6 +11176,7 @@
         </w:rPr>
         <w:t>{</w:t>
       </w:r>
+      <w:proofErr w:type="gramEnd"/>
     </w:p>
     <w:p>
       <w:pPr>
@@ -10644,6 +11217,7 @@
         <w:t xml:space="preserve"> </w:t>
       </w:r>
       <w:proofErr w:type="spellStart"/>
+      <w:proofErr w:type="gramStart"/>
       <w:r>
         <w:rPr>
           <w:rFonts w:ascii="Consolas" w:eastAsia="Times New Roman" w:hAnsi="Consolas" w:cs="Times New Roman"/>
@@ -10672,6 +11246,7 @@
         <w:t>status</w:t>
       </w:r>
       <w:proofErr w:type="spellEnd"/>
+      <w:proofErr w:type="gramEnd"/>
       <w:r>
         <w:rPr>
           <w:rFonts w:ascii="Consolas" w:eastAsia="Times New Roman" w:hAnsi="Consolas" w:cs="Times New Roman"/>
@@ -10822,6 +11397,7 @@
         <w:t xml:space="preserve">Here we use </w:t>
       </w:r>
       <w:proofErr w:type="spellStart"/>
+      <w:proofErr w:type="gramStart"/>
       <w:r>
         <w:rPr>
           <w:b/>
@@ -10832,6 +11408,7 @@
         <w:t>transporter.sendMail</w:t>
       </w:r>
       <w:proofErr w:type="spellEnd"/>
+      <w:proofErr w:type="gramEnd"/>
       <w:r>
         <w:rPr>
           <w:b/>
@@ -11193,7 +11770,23 @@
           <w:sz w:val="28"/>
           <w:szCs w:val="28"/>
         </w:rPr>
-        <w:t>’).config();</w:t>
+        <w:t>’).</w:t>
+      </w:r>
+      <w:proofErr w:type="gramStart"/>
+      <w:r>
+        <w:rPr>
+          <w:sz w:val="28"/>
+          <w:szCs w:val="28"/>
+        </w:rPr>
+        <w:t>config(</w:t>
+      </w:r>
+      <w:proofErr w:type="gramEnd"/>
+      <w:r>
+        <w:rPr>
+          <w:sz w:val="28"/>
+          <w:szCs w:val="28"/>
+        </w:rPr>
+        <w:t>);</w:t>
       </w:r>
     </w:p>
     <w:p>
@@ -11290,6 +11883,7 @@
         <w:t xml:space="preserve">3: Create function with name </w:t>
       </w:r>
       <w:proofErr w:type="spellStart"/>
+      <w:proofErr w:type="gramStart"/>
       <w:r>
         <w:rPr>
           <w:b/>
@@ -11307,32 +11901,51 @@
           <w:sz w:val="28"/>
           <w:szCs w:val="28"/>
         </w:rPr>
-        <w:t>();</w:t>
-      </w:r>
-    </w:p>
-    <w:p>
-      <w:pPr>
-        <w:rPr>
-          <w:sz w:val="28"/>
-          <w:szCs w:val="28"/>
-        </w:rPr>
-      </w:pPr>
-    </w:p>
-    <w:p>
-      <w:pPr>
-        <w:rPr>
-          <w:b/>
-          <w:bCs/>
-          <w:sz w:val="28"/>
-          <w:szCs w:val="28"/>
-        </w:rPr>
-      </w:pPr>
-      <w:r>
-        <w:rPr>
-          <w:sz w:val="28"/>
-          <w:szCs w:val="28"/>
-        </w:rPr>
-        <w:t xml:space="preserve">4:In function </w:t>
+        <w:t>(</w:t>
+      </w:r>
+      <w:proofErr w:type="gramEnd"/>
+      <w:r>
+        <w:rPr>
+          <w:b/>
+          <w:bCs/>
+          <w:sz w:val="28"/>
+          <w:szCs w:val="28"/>
+        </w:rPr>
+        <w:t>);</w:t>
+      </w:r>
+    </w:p>
+    <w:p>
+      <w:pPr>
+        <w:rPr>
+          <w:sz w:val="28"/>
+          <w:szCs w:val="28"/>
+        </w:rPr>
+      </w:pPr>
+    </w:p>
+    <w:p>
+      <w:pPr>
+        <w:rPr>
+          <w:b/>
+          <w:bCs/>
+          <w:sz w:val="28"/>
+          <w:szCs w:val="28"/>
+        </w:rPr>
+      </w:pPr>
+      <w:proofErr w:type="gramStart"/>
+      <w:r>
+        <w:rPr>
+          <w:sz w:val="28"/>
+          <w:szCs w:val="28"/>
+        </w:rPr>
+        <w:t>4:In</w:t>
+      </w:r>
+      <w:proofErr w:type="gramEnd"/>
+      <w:r>
+        <w:rPr>
+          <w:sz w:val="28"/>
+          <w:szCs w:val="28"/>
+        </w:rPr>
+        <w:t xml:space="preserve"> function </w:t>
       </w:r>
       <w:proofErr w:type="spellStart"/>
       <w:r>
@@ -11385,6 +11998,7 @@
         <w:t xml:space="preserve"> </w:t>
       </w:r>
       <w:proofErr w:type="spellStart"/>
+      <w:proofErr w:type="gramStart"/>
       <w:r>
         <w:rPr>
           <w:rFonts w:ascii="Consolas" w:eastAsia="Times New Roman" w:hAnsi="Consolas" w:cs="Times New Roman"/>
@@ -11404,6 +12018,7 @@
         </w:rPr>
         <w:t>(</w:t>
       </w:r>
+      <w:proofErr w:type="gramEnd"/>
       <w:r>
         <w:rPr>
           <w:rFonts w:ascii="Consolas" w:eastAsia="Times New Roman" w:hAnsi="Consolas" w:cs="Times New Roman"/>
@@ -11518,6 +12133,7 @@
         <w:t xml:space="preserve"> = </w:t>
       </w:r>
       <w:proofErr w:type="spellStart"/>
+      <w:proofErr w:type="gramStart"/>
       <w:r>
         <w:rPr>
           <w:rFonts w:ascii="Consolas" w:eastAsia="Times New Roman" w:hAnsi="Consolas" w:cs="Times New Roman"/>
@@ -11546,6 +12162,7 @@
         <w:t>headers</w:t>
       </w:r>
       <w:proofErr w:type="spellEnd"/>
+      <w:proofErr w:type="gramEnd"/>
       <w:r>
         <w:rPr>
           <w:rFonts w:ascii="Consolas" w:eastAsia="Times New Roman" w:hAnsi="Consolas" w:cs="Times New Roman"/>
@@ -11745,6 +12362,7 @@
         </w:rPr>
         <w:t xml:space="preserve">    </w:t>
       </w:r>
+      <w:proofErr w:type="gramStart"/>
       <w:r>
         <w:rPr>
           <w:rFonts w:ascii="Consolas" w:eastAsia="Times New Roman" w:hAnsi="Consolas" w:cs="Times New Roman"/>
@@ -11763,6 +12381,7 @@
         </w:rPr>
         <w:t>(</w:t>
       </w:r>
+      <w:proofErr w:type="gramEnd"/>
       <w:r>
         <w:rPr>
           <w:rFonts w:ascii="Consolas" w:eastAsia="Times New Roman" w:hAnsi="Consolas" w:cs="Times New Roman"/>
@@ -11839,6 +12458,7 @@
         <w:t xml:space="preserve"> </w:t>
       </w:r>
       <w:proofErr w:type="spellStart"/>
+      <w:proofErr w:type="gramStart"/>
       <w:r>
         <w:rPr>
           <w:rFonts w:ascii="Consolas" w:eastAsia="Times New Roman" w:hAnsi="Consolas" w:cs="Times New Roman"/>
@@ -11867,6 +12487,7 @@
         <w:t>sendStatus</w:t>
       </w:r>
       <w:proofErr w:type="spellEnd"/>
+      <w:proofErr w:type="gramEnd"/>
       <w:r>
         <w:rPr>
           <w:rFonts w:ascii="Consolas" w:eastAsia="Times New Roman" w:hAnsi="Consolas" w:cs="Times New Roman"/>
@@ -11928,6 +12549,7 @@
         <w:t xml:space="preserve">    </w:t>
       </w:r>
       <w:proofErr w:type="spellStart"/>
+      <w:proofErr w:type="gramStart"/>
       <w:r>
         <w:rPr>
           <w:rFonts w:ascii="Consolas" w:eastAsia="Times New Roman" w:hAnsi="Consolas" w:cs="Times New Roman"/>
@@ -11956,6 +12578,7 @@
         <w:t>verify</w:t>
       </w:r>
       <w:proofErr w:type="spellEnd"/>
+      <w:proofErr w:type="gramEnd"/>
       <w:r>
         <w:rPr>
           <w:rFonts w:ascii="Consolas" w:eastAsia="Times New Roman" w:hAnsi="Consolas" w:cs="Times New Roman"/>
@@ -12190,6 +12813,7 @@
         <w:t xml:space="preserve"> </w:t>
       </w:r>
       <w:proofErr w:type="spellStart"/>
+      <w:proofErr w:type="gramStart"/>
       <w:r>
         <w:rPr>
           <w:rFonts w:ascii="Consolas" w:eastAsia="Times New Roman" w:hAnsi="Consolas" w:cs="Times New Roman"/>
@@ -12218,6 +12842,7 @@
         <w:t>sendStatus</w:t>
       </w:r>
       <w:proofErr w:type="spellEnd"/>
+      <w:proofErr w:type="gramEnd"/>
       <w:r>
         <w:rPr>
           <w:rFonts w:ascii="Consolas" w:eastAsia="Times New Roman" w:hAnsi="Consolas" w:cs="Times New Roman"/>
@@ -12267,6 +12892,7 @@
         <w:t xml:space="preserve">            </w:t>
       </w:r>
       <w:proofErr w:type="spellStart"/>
+      <w:proofErr w:type="gramStart"/>
       <w:r>
         <w:rPr>
           <w:rFonts w:ascii="Consolas" w:eastAsia="Times New Roman" w:hAnsi="Consolas" w:cs="Times New Roman"/>
@@ -12295,6 +12921,7 @@
         <w:t>locals</w:t>
       </w:r>
       <w:proofErr w:type="spellEnd"/>
+      <w:proofErr w:type="gramEnd"/>
       <w:r>
         <w:rPr>
           <w:rFonts w:ascii="Consolas" w:eastAsia="Times New Roman" w:hAnsi="Consolas" w:cs="Times New Roman"/>
@@ -12343,6 +12970,7 @@
         </w:rPr>
         <w:t xml:space="preserve">            </w:t>
       </w:r>
+      <w:proofErr w:type="gramStart"/>
       <w:r>
         <w:rPr>
           <w:rFonts w:ascii="Consolas" w:eastAsia="Times New Roman" w:hAnsi="Consolas" w:cs="Times New Roman"/>
@@ -12359,7 +12987,17 @@
           <w:sz w:val="21"/>
           <w:szCs w:val="21"/>
         </w:rPr>
-        <w:t>()</w:t>
+        <w:t>(</w:t>
+      </w:r>
+      <w:proofErr w:type="gramEnd"/>
+      <w:r>
+        <w:rPr>
+          <w:rFonts w:ascii="Consolas" w:eastAsia="Times New Roman" w:hAnsi="Consolas" w:cs="Times New Roman"/>
+          <w:color w:val="D4D4D4"/>
+          <w:sz w:val="21"/>
+          <w:szCs w:val="21"/>
+        </w:rPr>
+        <w:t>)</w:t>
       </w:r>
     </w:p>
     <w:p>
@@ -12462,6 +13100,7 @@
         <w:tab/>
       </w:r>
       <w:proofErr w:type="spellStart"/>
+      <w:proofErr w:type="gramStart"/>
       <w:r>
         <w:rPr>
           <w:rFonts w:ascii="Consolas" w:eastAsia="Times New Roman" w:hAnsi="Consolas" w:cs="Times New Roman"/>
@@ -12490,6 +13129,7 @@
         <w:t>exports</w:t>
       </w:r>
       <w:proofErr w:type="spellEnd"/>
+      <w:proofErr w:type="gramEnd"/>
       <w:r>
         <w:rPr>
           <w:rFonts w:ascii="Consolas" w:eastAsia="Times New Roman" w:hAnsi="Consolas" w:cs="Times New Roman"/>
@@ -12729,6 +13369,7 @@
         <w:t xml:space="preserve"> </w:t>
       </w:r>
       <w:proofErr w:type="spellStart"/>
+      <w:proofErr w:type="gramStart"/>
       <w:r>
         <w:rPr>
           <w:rFonts w:ascii="Consolas" w:eastAsia="Times New Roman" w:hAnsi="Consolas" w:cs="Times New Roman"/>
@@ -12748,6 +13389,7 @@
         </w:rPr>
         <w:t>(</w:t>
       </w:r>
+      <w:proofErr w:type="gramEnd"/>
       <w:r>
         <w:rPr>
           <w:rFonts w:ascii="Consolas" w:eastAsia="Times New Roman" w:hAnsi="Consolas" w:cs="Times New Roman"/>
@@ -12823,6 +13465,7 @@
         </w:rPr>
         <w:t xml:space="preserve">    </w:t>
       </w:r>
+      <w:proofErr w:type="gramStart"/>
       <w:r>
         <w:rPr>
           <w:rFonts w:ascii="Consolas" w:eastAsia="Times New Roman" w:hAnsi="Consolas" w:cs="Times New Roman"/>
@@ -12842,6 +13485,7 @@
         <w:t>(</w:t>
       </w:r>
       <w:proofErr w:type="spellStart"/>
+      <w:proofErr w:type="gramEnd"/>
       <w:r>
         <w:rPr>
           <w:rFonts w:ascii="Consolas" w:eastAsia="Times New Roman" w:hAnsi="Consolas" w:cs="Times New Roman"/>
@@ -12975,6 +13619,7 @@
         <w:t xml:space="preserve">    </w:t>
       </w:r>
       <w:proofErr w:type="spellStart"/>
+      <w:proofErr w:type="gramStart"/>
       <w:r>
         <w:rPr>
           <w:rFonts w:ascii="Consolas" w:eastAsia="Times New Roman" w:hAnsi="Consolas" w:cs="Times New Roman"/>
@@ -13003,6 +13648,7 @@
         <w:t>sendStatus</w:t>
       </w:r>
       <w:proofErr w:type="spellEnd"/>
+      <w:proofErr w:type="gramEnd"/>
       <w:r>
         <w:rPr>
           <w:rFonts w:ascii="Consolas" w:eastAsia="Times New Roman" w:hAnsi="Consolas" w:cs="Times New Roman"/>
@@ -13081,6 +13727,7 @@
         </w:rPr>
         <w:t xml:space="preserve">    </w:t>
       </w:r>
+      <w:proofErr w:type="gramStart"/>
       <w:r>
         <w:rPr>
           <w:rFonts w:ascii="Consolas" w:eastAsia="Times New Roman" w:hAnsi="Consolas" w:cs="Times New Roman"/>
@@ -13097,7 +13744,17 @@
           <w:sz w:val="21"/>
           <w:szCs w:val="21"/>
         </w:rPr>
-        <w:t>()</w:t>
+        <w:t>(</w:t>
+      </w:r>
+      <w:proofErr w:type="gramEnd"/>
+      <w:r>
+        <w:rPr>
+          <w:rFonts w:ascii="Consolas" w:eastAsia="Times New Roman" w:hAnsi="Consolas" w:cs="Times New Roman"/>
+          <w:color w:val="D4D4D4"/>
+          <w:sz w:val="21"/>
+          <w:szCs w:val="21"/>
+        </w:rPr>
+        <w:t>)</w:t>
       </w:r>
     </w:p>
     <w:p>
@@ -13172,6 +13829,7 @@
         </w:rPr>
       </w:pPr>
       <w:proofErr w:type="spellStart"/>
+      <w:proofErr w:type="gramStart"/>
       <w:r>
         <w:rPr>
           <w:rFonts w:ascii="Consolas" w:eastAsia="Times New Roman" w:hAnsi="Consolas" w:cs="Times New Roman"/>
@@ -13200,6 +13858,7 @@
         <w:t>exports</w:t>
       </w:r>
       <w:proofErr w:type="spellEnd"/>
+      <w:proofErr w:type="gramEnd"/>
       <w:r>
         <w:rPr>
           <w:rFonts w:ascii="Consolas" w:eastAsia="Times New Roman" w:hAnsi="Consolas" w:cs="Times New Roman"/>
@@ -13401,6 +14060,7 @@
         </w:rPr>
         <w:t xml:space="preserve"> = </w:t>
       </w:r>
+      <w:proofErr w:type="gramStart"/>
       <w:r>
         <w:rPr>
           <w:rFonts w:ascii="Consolas" w:eastAsia="Times New Roman" w:hAnsi="Consolas" w:cs="Times New Roman"/>
@@ -13419,6 +14079,7 @@
         </w:rPr>
         <w:t>(</w:t>
       </w:r>
+      <w:proofErr w:type="gramEnd"/>
       <w:r>
         <w:rPr>
           <w:rFonts w:ascii="Consolas" w:eastAsia="Times New Roman" w:hAnsi="Consolas" w:cs="Times New Roman"/>
@@ -13487,6 +14148,7 @@
         </w:rPr>
         <w:t xml:space="preserve"> = </w:t>
       </w:r>
+      <w:proofErr w:type="gramStart"/>
       <w:r>
         <w:rPr>
           <w:rFonts w:ascii="Consolas" w:eastAsia="Times New Roman" w:hAnsi="Consolas" w:cs="Times New Roman"/>
@@ -13505,6 +14167,7 @@
         </w:rPr>
         <w:t>(</w:t>
       </w:r>
+      <w:proofErr w:type="gramEnd"/>
       <w:r>
         <w:rPr>
           <w:rFonts w:ascii="Consolas" w:eastAsia="Times New Roman" w:hAnsi="Consolas" w:cs="Times New Roman"/>
@@ -13564,7 +14227,23 @@
           <w:sz w:val="28"/>
           <w:szCs w:val="28"/>
         </w:rPr>
-        <w:t xml:space="preserve">2: now add call this files methods in where we create </w:t>
+        <w:t xml:space="preserve">2: now add call </w:t>
+      </w:r>
+      <w:proofErr w:type="gramStart"/>
+      <w:r>
+        <w:rPr>
+          <w:sz w:val="28"/>
+          <w:szCs w:val="28"/>
+        </w:rPr>
+        <w:t>this files methods</w:t>
+      </w:r>
+      <w:proofErr w:type="gramEnd"/>
+      <w:r>
+        <w:rPr>
+          <w:sz w:val="28"/>
+          <w:szCs w:val="28"/>
+        </w:rPr>
+        <w:t xml:space="preserve"> in where we create </w:t>
       </w:r>
       <w:proofErr w:type="spellStart"/>
       <w:r>
@@ -13595,6 +14274,7 @@
         </w:rPr>
       </w:pPr>
       <w:proofErr w:type="spellStart"/>
+      <w:proofErr w:type="gramStart"/>
       <w:r>
         <w:rPr>
           <w:rFonts w:ascii="Consolas" w:eastAsia="Times New Roman" w:hAnsi="Consolas" w:cs="Times New Roman"/>
@@ -13632,6 +14312,7 @@
         </w:rPr>
         <w:t>(</w:t>
       </w:r>
+      <w:proofErr w:type="gramEnd"/>
       <w:r>
         <w:rPr>
           <w:rFonts w:ascii="Consolas" w:eastAsia="Times New Roman" w:hAnsi="Consolas" w:cs="Times New Roman"/>
@@ -13813,6 +14494,7 @@
         <w:t xml:space="preserve">here </w:t>
       </w:r>
       <w:proofErr w:type="spellStart"/>
+      <w:proofErr w:type="gramStart"/>
       <w:r>
         <w:rPr>
           <w:b/>
@@ -13823,6 +14505,7 @@
         <w:t>auth.authenticateToken</w:t>
       </w:r>
       <w:proofErr w:type="spellEnd"/>
+      <w:proofErr w:type="gramEnd"/>
       <w:r>
         <w:rPr>
           <w:b/>
@@ -13879,7 +14562,23 @@
           <w:sz w:val="28"/>
           <w:szCs w:val="28"/>
         </w:rPr>
-        <w:t>is return the user role mean admin.</w:t>
+        <w:t xml:space="preserve">is return the user role </w:t>
+      </w:r>
+      <w:proofErr w:type="gramStart"/>
+      <w:r>
+        <w:rPr>
+          <w:sz w:val="28"/>
+          <w:szCs w:val="28"/>
+        </w:rPr>
+        <w:t>mean</w:t>
+      </w:r>
+      <w:proofErr w:type="gramEnd"/>
+      <w:r>
+        <w:rPr>
+          <w:sz w:val="28"/>
+          <w:szCs w:val="28"/>
+        </w:rPr>
+        <w:t xml:space="preserve"> admin.</w:t>
       </w:r>
     </w:p>
     <w:p>
@@ -13973,6 +14672,7 @@
         <w:t>(</w:t>
       </w:r>
       <w:proofErr w:type="spellStart"/>
+      <w:proofErr w:type="gramStart"/>
       <w:r>
         <w:rPr>
           <w:sz w:val="28"/>
@@ -13981,6 +14681,7 @@
         <w:t>npm</w:t>
       </w:r>
       <w:proofErr w:type="spellEnd"/>
+      <w:proofErr w:type="gramEnd"/>
       <w:r>
         <w:rPr>
           <w:sz w:val="28"/>
@@ -14192,6 +14893,7 @@
           <w:shd w:val="clear" w:color="auto" w:fill="FFFFFF"/>
         </w:rPr>
       </w:pPr>
+      <w:proofErr w:type="gramStart"/>
       <w:r>
         <w:rPr>
           <w:rFonts w:ascii="Verdana" w:hAnsi="Verdana"/>
@@ -14216,6 +14918,7 @@
         </w:rPr>
         <w:t>(</w:t>
       </w:r>
+      <w:proofErr w:type="gramEnd"/>
       <w:r>
         <w:rPr>
           <w:rFonts w:ascii="Arial" w:hAnsi="Arial" w:cs="Arial"/>
@@ -14646,6 +15349,7 @@
         </w:rPr>
         <w:t xml:space="preserve">            </w:t>
       </w:r>
+      <w:proofErr w:type="gramStart"/>
       <w:r>
         <w:rPr>
           <w:rFonts w:ascii="Consolas" w:eastAsia="Times New Roman" w:hAnsi="Consolas" w:cs="Times New Roman"/>
@@ -14666,6 +15370,7 @@
         </w:rPr>
         <w:t>{</w:t>
       </w:r>
+      <w:proofErr w:type="gramEnd"/>
     </w:p>
     <w:p>
       <w:pPr>
@@ -14942,6 +15647,7 @@
         <w:t xml:space="preserve">            </w:t>
       </w:r>
       <w:proofErr w:type="spellStart"/>
+      <w:proofErr w:type="gramStart"/>
       <w:r>
         <w:rPr>
           <w:rFonts w:ascii="Consolas" w:eastAsia="Times New Roman" w:hAnsi="Consolas" w:cs="Times New Roman"/>
@@ -14963,6 +15669,7 @@
         </w:rPr>
         <w:t>{</w:t>
       </w:r>
+      <w:proofErr w:type="gramEnd"/>
     </w:p>
     <w:p>
       <w:pPr>
@@ -15238,6 +15945,7 @@
         </w:rPr>
         <w:t xml:space="preserve">            </w:t>
       </w:r>
+      <w:proofErr w:type="gramStart"/>
       <w:r>
         <w:rPr>
           <w:rFonts w:ascii="Consolas" w:eastAsia="Times New Roman" w:hAnsi="Consolas" w:cs="Times New Roman"/>
@@ -15258,6 +15966,7 @@
         </w:rPr>
         <w:t>{</w:t>
       </w:r>
+      <w:proofErr w:type="gramEnd"/>
     </w:p>
     <w:p>
       <w:pPr>
@@ -17446,9 +18155,21 @@
           <w:szCs w:val="21"/>
           <w:lang w:val="en-PK" w:eastAsia="en-PK"/>
         </w:rPr>
-        <w:t>% if(</w:t>
-      </w:r>
-      <w:proofErr w:type="spellStart"/>
+        <w:t xml:space="preserve">% </w:t>
+      </w:r>
+      <w:proofErr w:type="gramStart"/>
+      <w:r>
+        <w:rPr>
+          <w:rFonts w:ascii="Consolas" w:eastAsia="Times New Roman" w:hAnsi="Consolas" w:cs="Times New Roman"/>
+          <w:color w:val="D4D4D4"/>
+          <w:sz w:val="21"/>
+          <w:szCs w:val="21"/>
+          <w:lang w:val="en-PK" w:eastAsia="en-PK"/>
+        </w:rPr>
+        <w:t>if(</w:t>
+      </w:r>
+      <w:proofErr w:type="spellStart"/>
+      <w:proofErr w:type="gramEnd"/>
       <w:r>
         <w:rPr>
           <w:rFonts w:ascii="Consolas" w:eastAsia="Times New Roman" w:hAnsi="Consolas" w:cs="Times New Roman"/>
@@ -17533,7 +18254,29 @@
           <w:szCs w:val="21"/>
           <w:lang w:val="en-PK" w:eastAsia="en-PK"/>
         </w:rPr>
-        <w:t>(product =&gt; { %&gt;</w:t>
+        <w:t xml:space="preserve">(product =&gt; </w:t>
+      </w:r>
+      <w:proofErr w:type="gramStart"/>
+      <w:r>
+        <w:rPr>
+          <w:rFonts w:ascii="Consolas" w:eastAsia="Times New Roman" w:hAnsi="Consolas" w:cs="Times New Roman"/>
+          <w:color w:val="D4D4D4"/>
+          <w:sz w:val="21"/>
+          <w:szCs w:val="21"/>
+          <w:lang w:val="en-PK" w:eastAsia="en-PK"/>
+        </w:rPr>
+        <w:t>{ %</w:t>
+      </w:r>
+      <w:proofErr w:type="gramEnd"/>
+      <w:r>
+        <w:rPr>
+          <w:rFonts w:ascii="Consolas" w:eastAsia="Times New Roman" w:hAnsi="Consolas" w:cs="Times New Roman"/>
+          <w:color w:val="D4D4D4"/>
+          <w:sz w:val="21"/>
+          <w:szCs w:val="21"/>
+          <w:lang w:val="en-PK" w:eastAsia="en-PK"/>
+        </w:rPr>
+        <w:t>&gt;</w:t>
       </w:r>
     </w:p>
     <w:p>
@@ -17765,6 +18508,7 @@
         <w:t xml:space="preserve">%= </w:t>
       </w:r>
       <w:proofErr w:type="spellStart"/>
+      <w:proofErr w:type="gramStart"/>
       <w:r>
         <w:rPr>
           <w:rFonts w:ascii="Consolas" w:eastAsia="Times New Roman" w:hAnsi="Consolas" w:cs="Times New Roman"/>
@@ -17776,6 +18520,7 @@
         <w:t>product.category</w:t>
       </w:r>
       <w:proofErr w:type="spellEnd"/>
+      <w:proofErr w:type="gramEnd"/>
       <w:r>
         <w:rPr>
           <w:rFonts w:ascii="Consolas" w:eastAsia="Times New Roman" w:hAnsi="Consolas" w:cs="Times New Roman"/>
@@ -17890,6 +18635,7 @@
         <w:t xml:space="preserve">%= </w:t>
       </w:r>
       <w:proofErr w:type="spellStart"/>
+      <w:proofErr w:type="gramStart"/>
       <w:r>
         <w:rPr>
           <w:rFonts w:ascii="Consolas" w:eastAsia="Times New Roman" w:hAnsi="Consolas" w:cs="Times New Roman"/>
@@ -17901,6 +18647,7 @@
         <w:t>product.quantity</w:t>
       </w:r>
       <w:proofErr w:type="spellEnd"/>
+      <w:proofErr w:type="gramEnd"/>
       <w:r>
         <w:rPr>
           <w:rFonts w:ascii="Consolas" w:eastAsia="Times New Roman" w:hAnsi="Consolas" w:cs="Times New Roman"/>
@@ -18015,6 +18762,7 @@
         <w:t xml:space="preserve">%= </w:t>
       </w:r>
       <w:proofErr w:type="spellStart"/>
+      <w:proofErr w:type="gramStart"/>
       <w:r>
         <w:rPr>
           <w:rFonts w:ascii="Consolas" w:eastAsia="Times New Roman" w:hAnsi="Consolas" w:cs="Times New Roman"/>
@@ -18026,6 +18774,7 @@
         <w:t>product.price</w:t>
       </w:r>
       <w:proofErr w:type="spellEnd"/>
+      <w:proofErr w:type="gramEnd"/>
       <w:r>
         <w:rPr>
           <w:rFonts w:ascii="Consolas" w:eastAsia="Times New Roman" w:hAnsi="Consolas" w:cs="Times New Roman"/>
@@ -18140,6 +18889,7 @@
         <w:t xml:space="preserve">%= </w:t>
       </w:r>
       <w:proofErr w:type="spellStart"/>
+      <w:proofErr w:type="gramStart"/>
       <w:r>
         <w:rPr>
           <w:rFonts w:ascii="Consolas" w:eastAsia="Times New Roman" w:hAnsi="Consolas" w:cs="Times New Roman"/>
@@ -18151,6 +18901,7 @@
         <w:t>product.total</w:t>
       </w:r>
       <w:proofErr w:type="spellEnd"/>
+      <w:proofErr w:type="gramEnd"/>
       <w:r>
         <w:rPr>
           <w:rFonts w:ascii="Consolas" w:eastAsia="Times New Roman" w:hAnsi="Consolas" w:cs="Times New Roman"/>
@@ -18595,6 +19346,7 @@
         <w:t xml:space="preserve">Thank You </w:t>
       </w:r>
       <w:proofErr w:type="spellStart"/>
+      <w:proofErr w:type="gramStart"/>
       <w:r>
         <w:rPr>
           <w:rFonts w:ascii="Consolas" w:eastAsia="Times New Roman" w:hAnsi="Consolas" w:cs="Times New Roman"/>
@@ -18606,6 +19358,7 @@
         <w:t>FOr</w:t>
       </w:r>
       <w:proofErr w:type="spellEnd"/>
+      <w:proofErr w:type="gramEnd"/>
       <w:r>
         <w:rPr>
           <w:rFonts w:ascii="Consolas" w:eastAsia="Times New Roman" w:hAnsi="Consolas" w:cs="Times New Roman"/>
@@ -18961,6 +19714,7 @@
         </w:rPr>
         <w:t xml:space="preserve"> = </w:t>
       </w:r>
+      <w:proofErr w:type="gramStart"/>
       <w:r>
         <w:rPr>
           <w:rFonts w:ascii="Consolas" w:eastAsia="Times New Roman" w:hAnsi="Consolas" w:cs="Times New Roman"/>
@@ -18989,7 +19743,18 @@
           <w:szCs w:val="21"/>
           <w:lang w:val="en-PK" w:eastAsia="en-PK"/>
         </w:rPr>
-        <w:t>v1</w:t>
+        <w:t>v</w:t>
+      </w:r>
+      <w:proofErr w:type="gramEnd"/>
+      <w:r>
+        <w:rPr>
+          <w:rFonts w:ascii="Consolas" w:eastAsia="Times New Roman" w:hAnsi="Consolas" w:cs="Times New Roman"/>
+          <w:color w:val="DCDCAA"/>
+          <w:sz w:val="21"/>
+          <w:szCs w:val="21"/>
+          <w:lang w:val="en-PK" w:eastAsia="en-PK"/>
+        </w:rPr>
+        <w:t>1</w:t>
       </w:r>
       <w:r>
         <w:rPr>
@@ -19255,7 +20020,31 @@
           <w:highlight w:val="lightGray"/>
           <w:lang w:val="en-PK" w:eastAsia="en-PK"/>
         </w:rPr>
-        <w:t>"[{\"id\":1, \"name\":\"Black Cofee\", \"price\":99, \"category\":\"tea\", \"quantity\":\"1\"}]"</w:t>
+        <w:t>"[{\"id\":1, \"name\</w:t>
+      </w:r>
+      <w:proofErr w:type="gramStart"/>
+      <w:r>
+        <w:rPr>
+          <w:rFonts w:ascii="Courier New" w:eastAsia="Times New Roman" w:hAnsi="Courier New" w:cs="Courier New"/>
+          <w:color w:val="0451A5"/>
+          <w:sz w:val="18"/>
+          <w:szCs w:val="18"/>
+          <w:highlight w:val="lightGray"/>
+          <w:lang w:val="en-PK" w:eastAsia="en-PK"/>
+        </w:rPr>
+        <w:t>":\</w:t>
+      </w:r>
+      <w:proofErr w:type="gramEnd"/>
+      <w:r>
+        <w:rPr>
+          <w:rFonts w:ascii="Courier New" w:eastAsia="Times New Roman" w:hAnsi="Courier New" w:cs="Courier New"/>
+          <w:color w:val="0451A5"/>
+          <w:sz w:val="18"/>
+          <w:szCs w:val="18"/>
+          <w:highlight w:val="lightGray"/>
+          <w:lang w:val="en-PK" w:eastAsia="en-PK"/>
+        </w:rPr>
+        <w:t>"Black Cofee\", \"price\":99, \"category\":\"tea\", \"quantity\":\"1\"}]"</w:t>
       </w:r>
     </w:p>
     <w:p>
@@ -19284,6 +20073,7 @@
         <w:t xml:space="preserve">3.3: Call function </w:t>
       </w:r>
       <w:proofErr w:type="spellStart"/>
+      <w:proofErr w:type="gramStart"/>
       <w:r>
         <w:rPr>
           <w:b/>
@@ -19294,6 +20084,7 @@
         <w:t>ejs.renderFile</w:t>
       </w:r>
       <w:proofErr w:type="spellEnd"/>
+      <w:proofErr w:type="gramEnd"/>
       <w:r>
         <w:rPr>
           <w:b/>
@@ -19334,6 +20125,7 @@
         <w:t> </w:t>
       </w:r>
       <w:proofErr w:type="spellStart"/>
+      <w:proofErr w:type="gramStart"/>
       <w:r>
         <w:rPr>
           <w:rFonts w:ascii="Consolas" w:eastAsia="Times New Roman" w:hAnsi="Consolas" w:cs="Times New Roman"/>
@@ -19365,6 +20157,7 @@
         <w:t>renderFile</w:t>
       </w:r>
       <w:proofErr w:type="spellEnd"/>
+      <w:proofErr w:type="gramEnd"/>
       <w:r>
         <w:rPr>
           <w:rFonts w:ascii="Consolas" w:eastAsia="Times New Roman" w:hAnsi="Consolas" w:cs="Times New Roman"/>
@@ -19936,6 +20729,7 @@
         </w:rPr>
         <w:t>err</w:t>
       </w:r>
+      <w:proofErr w:type="gramStart"/>
       <w:r>
         <w:rPr>
           <w:rFonts w:ascii="Consolas" w:eastAsia="Times New Roman" w:hAnsi="Consolas" w:cs="Times New Roman"/>
@@ -19946,6 +20740,7 @@
         </w:rPr>
         <w:t>){</w:t>
       </w:r>
+      <w:proofErr w:type="gramEnd"/>
     </w:p>
     <w:p>
       <w:pPr>
@@ -19990,6 +20785,7 @@
         <w:t xml:space="preserve"> </w:t>
       </w:r>
       <w:proofErr w:type="spellStart"/>
+      <w:proofErr w:type="gramStart"/>
       <w:r>
         <w:rPr>
           <w:rFonts w:ascii="Consolas" w:eastAsia="Times New Roman" w:hAnsi="Consolas" w:cs="Times New Roman"/>
@@ -20021,6 +20817,7 @@
         <w:t>status</w:t>
       </w:r>
       <w:proofErr w:type="spellEnd"/>
+      <w:proofErr w:type="gramEnd"/>
       <w:r>
         <w:rPr>
           <w:rFonts w:ascii="Consolas" w:eastAsia="Times New Roman" w:hAnsi="Consolas" w:cs="Times New Roman"/>
@@ -20169,6 +20966,7 @@
         </w:rPr>
         <w:t>                 </w:t>
       </w:r>
+      <w:proofErr w:type="gramStart"/>
       <w:r>
         <w:rPr>
           <w:rFonts w:ascii="Consolas" w:eastAsia="Times New Roman" w:hAnsi="Consolas" w:cs="Times New Roman"/>
@@ -20189,6 +20987,7 @@
         </w:rPr>
         <w:t>{</w:t>
       </w:r>
+      <w:proofErr w:type="gramEnd"/>
     </w:p>
     <w:p>
       <w:pPr>
@@ -20213,6 +21012,7 @@
         <w:t xml:space="preserve">                    </w:t>
       </w:r>
       <w:proofErr w:type="spellStart"/>
+      <w:proofErr w:type="gramStart"/>
       <w:r>
         <w:rPr>
           <w:rFonts w:ascii="Consolas" w:eastAsia="Times New Roman" w:hAnsi="Consolas" w:cs="Times New Roman"/>
@@ -20244,6 +21044,7 @@
         <w:t>create</w:t>
       </w:r>
       <w:proofErr w:type="spellEnd"/>
+      <w:proofErr w:type="gramEnd"/>
       <w:r>
         <w:rPr>
           <w:rFonts w:ascii="Consolas" w:eastAsia="Times New Roman" w:hAnsi="Consolas" w:cs="Times New Roman"/>
@@ -20495,6 +21296,7 @@
         </w:rPr>
         <w:t>err</w:t>
       </w:r>
+      <w:proofErr w:type="gramStart"/>
       <w:r>
         <w:rPr>
           <w:rFonts w:ascii="Consolas" w:eastAsia="Times New Roman" w:hAnsi="Consolas" w:cs="Times New Roman"/>
@@ -20505,6 +21307,7 @@
         </w:rPr>
         <w:t>){</w:t>
       </w:r>
+      <w:proofErr w:type="gramEnd"/>
     </w:p>
     <w:p>
       <w:pPr>
@@ -20632,6 +21435,7 @@
         <w:t xml:space="preserve"> </w:t>
       </w:r>
       <w:proofErr w:type="spellStart"/>
+      <w:proofErr w:type="gramStart"/>
       <w:r>
         <w:rPr>
           <w:rFonts w:ascii="Consolas" w:eastAsia="Times New Roman" w:hAnsi="Consolas" w:cs="Times New Roman"/>
@@ -20663,6 +21467,7 @@
         <w:t>status</w:t>
       </w:r>
       <w:proofErr w:type="spellEnd"/>
+      <w:proofErr w:type="gramEnd"/>
       <w:r>
         <w:rPr>
           <w:rFonts w:ascii="Consolas" w:eastAsia="Times New Roman" w:hAnsi="Consolas" w:cs="Times New Roman"/>
@@ -20813,6 +21618,7 @@
         </w:rPr>
         <w:t xml:space="preserve">                        </w:t>
       </w:r>
+      <w:proofErr w:type="gramStart"/>
       <w:r>
         <w:rPr>
           <w:rFonts w:ascii="Consolas" w:eastAsia="Times New Roman" w:hAnsi="Consolas" w:cs="Times New Roman"/>
@@ -20833,6 +21639,7 @@
         </w:rPr>
         <w:t>{</w:t>
       </w:r>
+      <w:proofErr w:type="gramEnd"/>
     </w:p>
     <w:p>
       <w:pPr>
@@ -20877,6 +21684,7 @@
         <w:t xml:space="preserve"> </w:t>
       </w:r>
       <w:proofErr w:type="spellStart"/>
+      <w:proofErr w:type="gramStart"/>
       <w:r>
         <w:rPr>
           <w:rFonts w:ascii="Consolas" w:eastAsia="Times New Roman" w:hAnsi="Consolas" w:cs="Times New Roman"/>
@@ -20908,6 +21716,7 @@
         <w:t>status</w:t>
       </w:r>
       <w:proofErr w:type="spellEnd"/>
+      <w:proofErr w:type="gramEnd"/>
       <w:r>
         <w:rPr>
           <w:rFonts w:ascii="Consolas" w:eastAsia="Times New Roman" w:hAnsi="Consolas" w:cs="Times New Roman"/>
@@ -21327,6 +22136,54 @@
     <w:p>
       <w:pPr>
         <w:rPr>
+          <w:sz w:val="28"/>
+          <w:szCs w:val="28"/>
+        </w:rPr>
+      </w:pPr>
+    </w:p>
+    <w:p>
+      <w:pPr>
+        <w:rPr>
+          <w:sz w:val="28"/>
+          <w:szCs w:val="28"/>
+        </w:rPr>
+      </w:pPr>
+    </w:p>
+    <w:p>
+      <w:pPr>
+        <w:rPr>
+          <w:sz w:val="28"/>
+          <w:szCs w:val="28"/>
+        </w:rPr>
+      </w:pPr>
+    </w:p>
+    <w:p>
+      <w:pPr>
+        <w:jc w:val="center"/>
+        <w:rPr>
+          <w:b/>
+          <w:bCs/>
+          <w:sz w:val="28"/>
+          <w:szCs w:val="28"/>
+        </w:rPr>
+      </w:pPr>
+      <w:r>
+        <w:rPr>
+          <w:b/>
+          <w:bCs/>
+          <w:sz w:val="28"/>
+          <w:szCs w:val="28"/>
+          <w:highlight w:val="yellow"/>
+        </w:rPr>
+        <w:lastRenderedPageBreak/>
+        <w:t>Front End:</w:t>
+      </w:r>
+    </w:p>
+    <w:p>
+      <w:pPr>
+        <w:rPr>
+          <w:b/>
+          <w:bCs/>
           <w:sz w:val="28"/>
           <w:szCs w:val="28"/>
         </w:rPr>

</xml_diff>